<commit_message>
matching with user requirements
</commit_message>
<xml_diff>
--- a/eCarRent_Vision Document_Version1.docx
+++ b/eCarRent_Vision Document_Version1.docx
@@ -24,24 +24,11 @@
           <w:b/>
           <w:bCs/>
           <w:color w:val="000000"/>
-          <w:sz w:val="24"/>
-          <w:szCs w:val="24"/>
-        </w:rPr>
-        <w:t xml:space="preserve">Vision Document for </w:t>
-      </w:r>
-      <w:proofErr w:type="spellStart"/>
-      <w:r>
-        <w:rPr>
-          <w:rFonts w:ascii="Times New Roman" w:hAnsi="Times New Roman" w:cs="Times New Roman"/>
-          <w:b/>
-          <w:bCs/>
-          <w:color w:val="000000"/>
-          <w:sz w:val="24"/>
-          <w:szCs w:val="24"/>
-        </w:rPr>
-        <w:t>eCarRent</w:t>
-      </w:r>
-      <w:proofErr w:type="spellEnd"/>
+          <w:sz w:val="40"/>
+          <w:szCs w:val="24"/>
+        </w:rPr>
+        <w:t>Vision Document</w:t>
+      </w:r>
     </w:p>
     <w:p>
       <w:pPr>
@@ -497,37 +484,37 @@
           <w:sz w:val="24"/>
           <w:szCs w:val="24"/>
         </w:rPr>
-        <w:t xml:space="preserve"> needs of a car rental company based in the city of Fairfield, Iowa</w:t>
-      </w:r>
-      <w:r>
-        <w:rPr>
-          <w:rFonts w:ascii="Times New Roman" w:hAnsi="Times New Roman" w:cs="Times New Roman"/>
-          <w:bCs/>
-          <w:color w:val="000000"/>
-          <w:sz w:val="24"/>
-          <w:szCs w:val="24"/>
-        </w:rPr>
-        <w:t xml:space="preserve"> called</w:t>
-      </w:r>
-      <w:r>
-        <w:rPr>
-          <w:rFonts w:ascii="Times New Roman" w:hAnsi="Times New Roman" w:cs="Times New Roman"/>
-          <w:bCs/>
-          <w:color w:val="000000"/>
-          <w:sz w:val="24"/>
-          <w:szCs w:val="24"/>
-        </w:rPr>
-        <w:t xml:space="preserve"> </w:t>
-      </w:r>
-      <w:r>
-        <w:rPr>
-          <w:rFonts w:ascii="Times New Roman" w:hAnsi="Times New Roman" w:cs="Times New Roman"/>
-          <w:bCs/>
-          <w:color w:val="000000"/>
-          <w:sz w:val="24"/>
-          <w:szCs w:val="24"/>
-        </w:rPr>
-        <w:t xml:space="preserve">BYSSK Auto Rental. </w:t>
+        <w:t xml:space="preserve"> needs of </w:t>
+      </w:r>
+      <w:r>
+        <w:rPr>
+          <w:rFonts w:ascii="Times New Roman" w:hAnsi="Times New Roman" w:cs="Times New Roman"/>
+          <w:bCs/>
+          <w:color w:val="000000"/>
+          <w:sz w:val="24"/>
+          <w:szCs w:val="24"/>
+        </w:rPr>
+        <w:t>small scale, single hub and local</w:t>
+      </w:r>
+      <w:r>
+        <w:rPr>
+          <w:rFonts w:ascii="Times New Roman" w:hAnsi="Times New Roman" w:cs="Times New Roman"/>
+          <w:bCs/>
+          <w:color w:val="000000"/>
+          <w:sz w:val="24"/>
+          <w:szCs w:val="24"/>
+        </w:rPr>
+        <w:t xml:space="preserve"> car rental </w:t>
+      </w:r>
+      <w:r>
+        <w:rPr>
+          <w:rFonts w:ascii="Times New Roman" w:hAnsi="Times New Roman" w:cs="Times New Roman"/>
+          <w:bCs/>
+          <w:color w:val="000000"/>
+          <w:sz w:val="24"/>
+          <w:szCs w:val="24"/>
+        </w:rPr>
+        <w:t>companies based in small cities and towns like Fairfield where large enterprise car rental companies don’t operate.</w:t>
       </w:r>
     </w:p>
     <w:p>
@@ -569,7 +556,77 @@
           <w:sz w:val="24"/>
           <w:szCs w:val="24"/>
         </w:rPr>
-        <w:t xml:space="preserve">Currently, the company is running all its rental operations by using an excel file with multiple sheets that are </w:t>
+        <w:t>Mostly this kind of companies</w:t>
+      </w:r>
+      <w:r>
+        <w:rPr>
+          <w:rFonts w:ascii="Times New Roman" w:hAnsi="Times New Roman" w:cs="Times New Roman"/>
+          <w:bCs/>
+          <w:color w:val="000000"/>
+          <w:sz w:val="24"/>
+          <w:szCs w:val="24"/>
+        </w:rPr>
+        <w:t xml:space="preserve"> run all </w:t>
+      </w:r>
+      <w:r>
+        <w:rPr>
+          <w:rFonts w:ascii="Times New Roman" w:hAnsi="Times New Roman" w:cs="Times New Roman"/>
+          <w:bCs/>
+          <w:color w:val="000000"/>
+          <w:sz w:val="24"/>
+          <w:szCs w:val="24"/>
+        </w:rPr>
+        <w:t>their</w:t>
+      </w:r>
+      <w:r>
+        <w:rPr>
+          <w:rFonts w:ascii="Times New Roman" w:hAnsi="Times New Roman" w:cs="Times New Roman"/>
+          <w:bCs/>
+          <w:color w:val="000000"/>
+          <w:sz w:val="24"/>
+          <w:szCs w:val="24"/>
+        </w:rPr>
+        <w:t xml:space="preserve"> rental operations by using excel file</w:t>
+      </w:r>
+      <w:r>
+        <w:rPr>
+          <w:rFonts w:ascii="Times New Roman" w:hAnsi="Times New Roman" w:cs="Times New Roman"/>
+          <w:bCs/>
+          <w:color w:val="000000"/>
+          <w:sz w:val="24"/>
+          <w:szCs w:val="24"/>
+        </w:rPr>
+        <w:t>s or other manual databases</w:t>
+      </w:r>
+      <w:r>
+        <w:rPr>
+          <w:rFonts w:ascii="Times New Roman" w:hAnsi="Times New Roman" w:cs="Times New Roman"/>
+          <w:bCs/>
+          <w:color w:val="000000"/>
+          <w:sz w:val="24"/>
+          <w:szCs w:val="24"/>
+        </w:rPr>
+        <w:t xml:space="preserve"> with multiple sheets</w:t>
+      </w:r>
+      <w:r>
+        <w:rPr>
+          <w:rFonts w:ascii="Times New Roman" w:hAnsi="Times New Roman" w:cs="Times New Roman"/>
+          <w:bCs/>
+          <w:color w:val="000000"/>
+          <w:sz w:val="24"/>
+          <w:szCs w:val="24"/>
+        </w:rPr>
+        <w:t xml:space="preserve"> or data sets handled separately. Th</w:t>
+      </w:r>
+      <w:r>
+        <w:rPr>
+          <w:rFonts w:ascii="Times New Roman" w:hAnsi="Times New Roman" w:cs="Times New Roman"/>
+          <w:bCs/>
+          <w:color w:val="000000"/>
+          <w:sz w:val="24"/>
+          <w:szCs w:val="24"/>
+        </w:rPr>
+        <w:t xml:space="preserve">is data is often </w:t>
       </w:r>
       <w:r>
         <w:rPr>
@@ -1174,7 +1231,6 @@
         </w:rPr>
         <w:t>is considered ancient</w:t>
       </w:r>
-      <w:commentRangeStart w:id="0"/>
       <w:proofErr w:type="gramStart"/>
       <w:r>
         <w:rPr>
@@ -1186,17 +1242,7 @@
         </w:rPr>
         <w:t>…..</w:t>
       </w:r>
-      <w:commentRangeEnd w:id="0"/>
       <w:proofErr w:type="gramEnd"/>
-      <w:r>
-        <w:rPr>
-          <w:rStyle w:val="CommentReference"/>
-          <w:rFonts w:ascii="Times New Roman" w:hAnsi="Times New Roman" w:cs="Times New Roman"/>
-          <w:sz w:val="24"/>
-          <w:szCs w:val="24"/>
-        </w:rPr>
-        <w:commentReference w:id="0"/>
-      </w:r>
     </w:p>
     <w:p>
       <w:pPr>
@@ -1257,7 +1303,17 @@
           <w:sz w:val="24"/>
           <w:szCs w:val="24"/>
         </w:rPr>
-        <w:t>all operational problems reflect on customer service directly or indirectly pushing them to other options</w:t>
+        <w:t xml:space="preserve">all operational problems reflect on customer service directly or indirectly pushing them to other </w:t>
+      </w:r>
+      <w:r>
+        <w:rPr>
+          <w:rFonts w:ascii="Times New Roman" w:hAnsi="Times New Roman" w:cs="Times New Roman"/>
+          <w:bCs/>
+          <w:color w:val="000000"/>
+          <w:sz w:val="24"/>
+          <w:szCs w:val="24"/>
+        </w:rPr>
+        <w:t>competitors</w:t>
       </w:r>
     </w:p>
     <w:p>
@@ -1413,7 +1469,27 @@
           <w:sz w:val="24"/>
           <w:szCs w:val="24"/>
         </w:rPr>
-        <w:t>and make rental reservations online.</w:t>
+        <w:t xml:space="preserve">and make </w:t>
+      </w:r>
+      <w:r>
+        <w:rPr>
+          <w:rFonts w:ascii="Times New Roman" w:hAnsi="Times New Roman" w:cs="Times New Roman"/>
+          <w:bCs/>
+          <w:color w:val="000000"/>
+          <w:sz w:val="24"/>
+          <w:szCs w:val="24"/>
+        </w:rPr>
+        <w:t xml:space="preserve">car </w:t>
+      </w:r>
+      <w:r>
+        <w:rPr>
+          <w:rFonts w:ascii="Times New Roman" w:hAnsi="Times New Roman" w:cs="Times New Roman"/>
+          <w:bCs/>
+          <w:color w:val="000000"/>
+          <w:sz w:val="24"/>
+          <w:szCs w:val="24"/>
+        </w:rPr>
+        <w:t>rental reservations online.</w:t>
       </w:r>
     </w:p>
     <w:p>
@@ -1455,28 +1531,57 @@
           <w:sz w:val="24"/>
           <w:szCs w:val="24"/>
         </w:rPr>
-        <w:t xml:space="preserve">BYSSK auto rental has the following main </w:t>
-      </w:r>
-      <w:commentRangeStart w:id="1"/>
-      <w:r>
-        <w:rPr>
-          <w:rFonts w:ascii="Times New Roman" w:hAnsi="Times New Roman" w:cs="Times New Roman"/>
-          <w:bCs/>
-          <w:color w:val="000000"/>
-          <w:sz w:val="24"/>
-          <w:szCs w:val="24"/>
-        </w:rPr>
-        <w:t>features</w:t>
-      </w:r>
-      <w:commentRangeEnd w:id="1"/>
-      <w:r>
-        <w:rPr>
-          <w:rStyle w:val="CommentReference"/>
-          <w:rFonts w:ascii="Times New Roman" w:hAnsi="Times New Roman" w:cs="Times New Roman"/>
-          <w:sz w:val="24"/>
-          <w:szCs w:val="24"/>
-        </w:rPr>
-        <w:commentReference w:id="1"/>
+        <w:t>Target</w:t>
+      </w:r>
+      <w:r>
+        <w:rPr>
+          <w:rFonts w:ascii="Times New Roman" w:hAnsi="Times New Roman" w:cs="Times New Roman"/>
+          <w:bCs/>
+          <w:color w:val="000000"/>
+          <w:sz w:val="24"/>
+          <w:szCs w:val="24"/>
+        </w:rPr>
+        <w:t xml:space="preserve"> auto rental </w:t>
+      </w:r>
+      <w:r>
+        <w:rPr>
+          <w:rFonts w:ascii="Times New Roman" w:hAnsi="Times New Roman" w:cs="Times New Roman"/>
+          <w:bCs/>
+          <w:color w:val="000000"/>
+          <w:sz w:val="24"/>
+          <w:szCs w:val="24"/>
+        </w:rPr>
+        <w:t xml:space="preserve">companies </w:t>
+      </w:r>
+      <w:r>
+        <w:rPr>
+          <w:rFonts w:ascii="Times New Roman" w:hAnsi="Times New Roman" w:cs="Times New Roman"/>
+          <w:bCs/>
+          <w:color w:val="000000"/>
+          <w:sz w:val="24"/>
+          <w:szCs w:val="24"/>
+        </w:rPr>
+        <w:t>has the following main</w:t>
+      </w:r>
+      <w:r>
+        <w:rPr>
+          <w:rFonts w:ascii="Times New Roman" w:hAnsi="Times New Roman" w:cs="Times New Roman"/>
+          <w:bCs/>
+          <w:color w:val="000000"/>
+          <w:sz w:val="24"/>
+          <w:szCs w:val="24"/>
+        </w:rPr>
+        <w:t xml:space="preserve"> common</w:t>
+      </w:r>
+      <w:r>
+        <w:rPr>
+          <w:rFonts w:ascii="Times New Roman" w:hAnsi="Times New Roman" w:cs="Times New Roman"/>
+          <w:bCs/>
+          <w:color w:val="000000"/>
+          <w:sz w:val="24"/>
+          <w:szCs w:val="24"/>
+        </w:rPr>
+        <w:t xml:space="preserve"> features</w:t>
       </w:r>
     </w:p>
     <w:p>
@@ -1523,8 +1628,7 @@
           <w:sz w:val="24"/>
           <w:szCs w:val="24"/>
         </w:rPr>
-        <w:lastRenderedPageBreak/>
-        <w:t>It is based in Fairfield, Iowa and has a single Hub operation</w:t>
+        <w:t>Based in small cities and towns</w:t>
       </w:r>
     </w:p>
     <w:p>
@@ -1555,27 +1659,7 @@
           <w:sz w:val="24"/>
           <w:szCs w:val="24"/>
         </w:rPr>
-        <w:t xml:space="preserve">Rents three categories of </w:t>
-      </w:r>
-      <w:r>
-        <w:rPr>
-          <w:rFonts w:ascii="Times New Roman" w:hAnsi="Times New Roman" w:cs="Times New Roman"/>
-          <w:bCs/>
-          <w:color w:val="000000"/>
-          <w:sz w:val="24"/>
-          <w:szCs w:val="24"/>
-        </w:rPr>
-        <w:t>vehicles</w:t>
-      </w:r>
-      <w:r>
-        <w:rPr>
-          <w:rFonts w:ascii="Times New Roman" w:hAnsi="Times New Roman" w:cs="Times New Roman"/>
-          <w:bCs/>
-          <w:color w:val="000000"/>
-          <w:sz w:val="24"/>
-          <w:szCs w:val="24"/>
-        </w:rPr>
-        <w:t>; sedans, crossovers, and SUVs</w:t>
+        <w:t>Single hub operation</w:t>
       </w:r>
     </w:p>
     <w:p>
@@ -1606,27 +1690,27 @@
           <w:sz w:val="24"/>
           <w:szCs w:val="24"/>
         </w:rPr>
-        <w:t xml:space="preserve">Currently it has 30 rental cars and the projected maximum number of cars in </w:t>
-      </w:r>
-      <w:r>
-        <w:rPr>
-          <w:rFonts w:ascii="Times New Roman" w:hAnsi="Times New Roman" w:cs="Times New Roman"/>
-          <w:bCs/>
-          <w:color w:val="000000"/>
-          <w:sz w:val="24"/>
-          <w:szCs w:val="24"/>
-        </w:rPr>
-        <w:t>10</w:t>
-      </w:r>
-      <w:r>
-        <w:rPr>
-          <w:rFonts w:ascii="Times New Roman" w:hAnsi="Times New Roman" w:cs="Times New Roman"/>
-          <w:bCs/>
-          <w:color w:val="000000"/>
-          <w:sz w:val="24"/>
-          <w:szCs w:val="24"/>
-        </w:rPr>
-        <w:t xml:space="preserve"> years is 100</w:t>
+        <w:t xml:space="preserve">Rents three categories of </w:t>
+      </w:r>
+      <w:r>
+        <w:rPr>
+          <w:rFonts w:ascii="Times New Roman" w:hAnsi="Times New Roman" w:cs="Times New Roman"/>
+          <w:bCs/>
+          <w:color w:val="000000"/>
+          <w:sz w:val="24"/>
+          <w:szCs w:val="24"/>
+        </w:rPr>
+        <w:t>vehicles</w:t>
+      </w:r>
+      <w:r>
+        <w:rPr>
+          <w:rFonts w:ascii="Times New Roman" w:hAnsi="Times New Roman" w:cs="Times New Roman"/>
+          <w:bCs/>
+          <w:color w:val="000000"/>
+          <w:sz w:val="24"/>
+          <w:szCs w:val="24"/>
+        </w:rPr>
+        <w:t>; sedans, crossovers, and SUVs</w:t>
       </w:r>
     </w:p>
     <w:p>
@@ -1657,7 +1741,37 @@
           <w:sz w:val="24"/>
           <w:szCs w:val="24"/>
         </w:rPr>
-        <w:t>Has a total of 10 staff</w:t>
+        <w:t>M</w:t>
+      </w:r>
+      <w:r>
+        <w:rPr>
+          <w:rFonts w:ascii="Times New Roman" w:hAnsi="Times New Roman" w:cs="Times New Roman"/>
+          <w:bCs/>
+          <w:color w:val="000000"/>
+          <w:sz w:val="24"/>
+          <w:szCs w:val="24"/>
+        </w:rPr>
+        <w:t xml:space="preserve">aximum number of </w:t>
+      </w:r>
+      <w:r>
+        <w:rPr>
+          <w:rFonts w:ascii="Times New Roman" w:hAnsi="Times New Roman" w:cs="Times New Roman"/>
+          <w:bCs/>
+          <w:color w:val="000000"/>
+          <w:sz w:val="24"/>
+          <w:szCs w:val="24"/>
+        </w:rPr>
+        <w:t xml:space="preserve">operational vehicles </w:t>
+      </w:r>
+      <w:r>
+        <w:rPr>
+          <w:rFonts w:ascii="Times New Roman" w:hAnsi="Times New Roman" w:cs="Times New Roman"/>
+          <w:bCs/>
+          <w:color w:val="000000"/>
+          <w:sz w:val="24"/>
+          <w:szCs w:val="24"/>
+        </w:rPr>
+        <w:t>cars is 100</w:t>
       </w:r>
     </w:p>
     <w:p>
@@ -1688,7 +1802,47 @@
           <w:sz w:val="24"/>
           <w:szCs w:val="24"/>
         </w:rPr>
-        <w:t>All cars rented must be returned to the same hub</w:t>
+        <w:t xml:space="preserve">Has a </w:t>
+      </w:r>
+      <w:r>
+        <w:rPr>
+          <w:rFonts w:ascii="Times New Roman" w:hAnsi="Times New Roman" w:cs="Times New Roman"/>
+          <w:bCs/>
+          <w:color w:val="000000"/>
+          <w:sz w:val="24"/>
+          <w:szCs w:val="24"/>
+        </w:rPr>
+        <w:t>maximum</w:t>
+      </w:r>
+      <w:r>
+        <w:rPr>
+          <w:rFonts w:ascii="Times New Roman" w:hAnsi="Times New Roman" w:cs="Times New Roman"/>
+          <w:bCs/>
+          <w:color w:val="000000"/>
+          <w:sz w:val="24"/>
+          <w:szCs w:val="24"/>
+        </w:rPr>
+        <w:t xml:space="preserve"> of </w:t>
+      </w:r>
+      <w:r>
+        <w:rPr>
+          <w:rFonts w:ascii="Times New Roman" w:hAnsi="Times New Roman" w:cs="Times New Roman"/>
+          <w:bCs/>
+          <w:color w:val="000000"/>
+          <w:sz w:val="24"/>
+          <w:szCs w:val="24"/>
+        </w:rPr>
+        <w:t>2</w:t>
+      </w:r>
+      <w:r>
+        <w:rPr>
+          <w:rFonts w:ascii="Times New Roman" w:hAnsi="Times New Roman" w:cs="Times New Roman"/>
+          <w:bCs/>
+          <w:color w:val="000000"/>
+          <w:sz w:val="24"/>
+          <w:szCs w:val="24"/>
+        </w:rPr>
+        <w:t>0 staff</w:t>
       </w:r>
     </w:p>
     <w:p>
@@ -1719,7 +1873,7 @@
           <w:sz w:val="24"/>
           <w:szCs w:val="24"/>
         </w:rPr>
-        <w:t>Renting customers should at least be 18 years old and have a valid license</w:t>
+        <w:t>All cars rented must be returned to the same hub</w:t>
       </w:r>
     </w:p>
     <w:p>
@@ -1750,7 +1904,7 @@
           <w:sz w:val="24"/>
           <w:szCs w:val="24"/>
         </w:rPr>
-        <w:t>Daily rate is flat for each category and is calculated based on a 24 hours day</w:t>
+        <w:t>Renting customers should at least be 18 years old and have a valid license</w:t>
       </w:r>
     </w:p>
     <w:p>
@@ -1781,7 +1935,7 @@
           <w:sz w:val="24"/>
           <w:szCs w:val="24"/>
         </w:rPr>
-        <w:t>Renting customers between ages 18 and 25 pay an additional insurance related fee over the daily rate</w:t>
+        <w:t>Daily rate is flat for each category and is calculated based on a 24 hours day</w:t>
       </w:r>
     </w:p>
     <w:p>
@@ -1812,49 +1966,7 @@
           <w:sz w:val="24"/>
           <w:szCs w:val="24"/>
         </w:rPr>
-        <w:t xml:space="preserve">Customers can reserve a car for a future date with advance payment </w:t>
-      </w:r>
-      <w:r>
-        <w:rPr>
-          <w:rFonts w:ascii="Times New Roman" w:hAnsi="Times New Roman" w:cs="Times New Roman"/>
-          <w:bCs/>
-          <w:color w:val="000000"/>
-          <w:sz w:val="24"/>
-          <w:szCs w:val="24"/>
-        </w:rPr>
-        <w:t xml:space="preserve">equivalent </w:t>
-      </w:r>
-      <w:r>
-        <w:rPr>
-          <w:rFonts w:ascii="Times New Roman" w:hAnsi="Times New Roman" w:cs="Times New Roman"/>
-          <w:bCs/>
-          <w:color w:val="000000"/>
-          <w:sz w:val="24"/>
-          <w:szCs w:val="24"/>
-        </w:rPr>
-        <w:t xml:space="preserve">of </w:t>
-      </w:r>
-      <w:proofErr w:type="gramStart"/>
-      <w:r>
-        <w:rPr>
-          <w:rFonts w:ascii="Times New Roman" w:hAnsi="Times New Roman" w:cs="Times New Roman"/>
-          <w:bCs/>
-          <w:color w:val="000000"/>
-          <w:sz w:val="24"/>
-          <w:szCs w:val="24"/>
-        </w:rPr>
-        <w:t>1 day</w:t>
-      </w:r>
-      <w:proofErr w:type="gramEnd"/>
-      <w:r>
-        <w:rPr>
-          <w:rFonts w:ascii="Times New Roman" w:hAnsi="Times New Roman" w:cs="Times New Roman"/>
-          <w:bCs/>
-          <w:color w:val="000000"/>
-          <w:sz w:val="24"/>
-          <w:szCs w:val="24"/>
-        </w:rPr>
-        <w:t xml:space="preserve"> rent</w:t>
+        <w:t>Renting customers between ages 18 and 25 pay an additional insurance related fee over the daily rate</w:t>
       </w:r>
     </w:p>
     <w:p>
@@ -1885,7 +1997,49 @@
           <w:sz w:val="24"/>
           <w:szCs w:val="24"/>
         </w:rPr>
-        <w:t>All rental vehicles are signed off from service upon reaching 50,000 miles on the odometer</w:t>
+        <w:t xml:space="preserve">Customers can reserve a car for a future date with advance payment </w:t>
+      </w:r>
+      <w:r>
+        <w:rPr>
+          <w:rFonts w:ascii="Times New Roman" w:hAnsi="Times New Roman" w:cs="Times New Roman"/>
+          <w:bCs/>
+          <w:color w:val="000000"/>
+          <w:sz w:val="24"/>
+          <w:szCs w:val="24"/>
+        </w:rPr>
+        <w:t xml:space="preserve">equivalent </w:t>
+      </w:r>
+      <w:r>
+        <w:rPr>
+          <w:rFonts w:ascii="Times New Roman" w:hAnsi="Times New Roman" w:cs="Times New Roman"/>
+          <w:bCs/>
+          <w:color w:val="000000"/>
+          <w:sz w:val="24"/>
+          <w:szCs w:val="24"/>
+        </w:rPr>
+        <w:t xml:space="preserve">of </w:t>
+      </w:r>
+      <w:proofErr w:type="gramStart"/>
+      <w:r>
+        <w:rPr>
+          <w:rFonts w:ascii="Times New Roman" w:hAnsi="Times New Roman" w:cs="Times New Roman"/>
+          <w:bCs/>
+          <w:color w:val="000000"/>
+          <w:sz w:val="24"/>
+          <w:szCs w:val="24"/>
+        </w:rPr>
+        <w:t>1 day</w:t>
+      </w:r>
+      <w:proofErr w:type="gramEnd"/>
+      <w:r>
+        <w:rPr>
+          <w:rFonts w:ascii="Times New Roman" w:hAnsi="Times New Roman" w:cs="Times New Roman"/>
+          <w:bCs/>
+          <w:color w:val="000000"/>
+          <w:sz w:val="24"/>
+          <w:szCs w:val="24"/>
+        </w:rPr>
+        <w:t xml:space="preserve"> rent</w:t>
       </w:r>
     </w:p>
     <w:p>
@@ -1908,36 +2062,32 @@
           <w:szCs w:val="24"/>
         </w:rPr>
       </w:pPr>
-      <w:commentRangeStart w:id="2"/>
-      <w:r>
-        <w:rPr>
-          <w:rFonts w:ascii="Times New Roman" w:hAnsi="Times New Roman" w:cs="Times New Roman"/>
-          <w:bCs/>
-          <w:color w:val="000000"/>
-          <w:sz w:val="24"/>
-          <w:szCs w:val="24"/>
-        </w:rPr>
-        <w:t>Some more</w:t>
-      </w:r>
-      <w:commentRangeEnd w:id="2"/>
-      <w:r>
-        <w:rPr>
-          <w:rStyle w:val="CommentReference"/>
-          <w:rFonts w:ascii="Times New Roman" w:hAnsi="Times New Roman" w:cs="Times New Roman"/>
-          <w:sz w:val="24"/>
-          <w:szCs w:val="24"/>
-        </w:rPr>
-        <w:commentReference w:id="2"/>
-      </w:r>
-    </w:p>
-    <w:p>
-      <w:pPr>
-        <w:autoSpaceDE w:val="0"/>
-        <w:autoSpaceDN w:val="0"/>
-        <w:adjustRightInd w:val="0"/>
-        <w:spacing w:after="0" w:line="240" w:lineRule="auto"/>
-        <w:rPr>
-          <w:rFonts w:ascii="Times New Roman" w:hAnsi="Times New Roman" w:cs="Times New Roman"/>
+      <w:r>
+        <w:rPr>
+          <w:rFonts w:ascii="Times New Roman" w:hAnsi="Times New Roman" w:cs="Times New Roman"/>
+          <w:bCs/>
+          <w:color w:val="000000"/>
+          <w:sz w:val="24"/>
+          <w:szCs w:val="24"/>
+        </w:rPr>
+        <w:t>All rental vehicles are signed off from service upon reaching 50,000 miles on the odometer</w:t>
+      </w:r>
+    </w:p>
+    <w:p>
+      <w:pPr>
+        <w:pStyle w:val="ListParagraph"/>
+        <w:numPr>
+          <w:ilvl w:val="0"/>
+          <w:numId w:val="2"/>
+        </w:numPr>
+        <w:autoSpaceDE w:val="0"/>
+        <w:autoSpaceDN w:val="0"/>
+        <w:adjustRightInd w:val="0"/>
+        <w:spacing w:after="0" w:line="240" w:lineRule="auto"/>
+        <w:jc w:val="both"/>
+        <w:rPr>
+          <w:rFonts w:ascii="Times New Roman" w:hAnsi="Times New Roman" w:cs="Times New Roman"/>
+          <w:bCs/>
           <w:color w:val="000000"/>
           <w:sz w:val="24"/>
           <w:szCs w:val="24"/>
@@ -2089,7 +2239,27 @@
                 <w:szCs w:val="24"/>
                 <w:lang w:bidi="he-IL"/>
               </w:rPr>
-              <w:t xml:space="preserve">Automating operation management and customer service of BYSSK for both </w:t>
+              <w:t xml:space="preserve">Automating operation management and customer service of </w:t>
+            </w:r>
+            <w:r>
+              <w:rPr>
+                <w:rFonts w:ascii="Times New Roman" w:hAnsi="Times New Roman" w:cs="Times New Roman"/>
+                <w:iCs/>
+                <w:sz w:val="24"/>
+                <w:szCs w:val="24"/>
+                <w:lang w:bidi="he-IL"/>
+              </w:rPr>
+              <w:t>car rental companies</w:t>
+            </w:r>
+            <w:r>
+              <w:rPr>
+                <w:rFonts w:ascii="Times New Roman" w:hAnsi="Times New Roman" w:cs="Times New Roman"/>
+                <w:iCs/>
+                <w:sz w:val="24"/>
+                <w:szCs w:val="24"/>
+                <w:lang w:bidi="he-IL"/>
+              </w:rPr>
+              <w:t xml:space="preserve"> for both </w:t>
             </w:r>
             <w:r>
               <w:rPr>
@@ -2192,26 +2362,7 @@
                 <w:sz w:val="24"/>
                 <w:szCs w:val="24"/>
               </w:rPr>
-              <w:t xml:space="preserve">the impact of which </w:t>
-            </w:r>
-            <w:commentRangeStart w:id="3"/>
-            <w:r>
-              <w:rPr>
-                <w:rFonts w:ascii="Times New Roman" w:hAnsi="Times New Roman" w:cs="Times New Roman"/>
-                <w:sz w:val="24"/>
-                <w:szCs w:val="24"/>
-              </w:rPr>
-              <w:t>is</w:t>
-            </w:r>
-            <w:commentRangeEnd w:id="3"/>
-            <w:r>
-              <w:rPr>
-                <w:rStyle w:val="CommentReference"/>
-                <w:rFonts w:ascii="Times New Roman" w:hAnsi="Times New Roman" w:cs="Times New Roman"/>
-                <w:sz w:val="24"/>
-                <w:szCs w:val="24"/>
-              </w:rPr>
-              <w:commentReference w:id="3"/>
+              <w:t>the impact of which is</w:t>
             </w:r>
           </w:p>
         </w:tc>
@@ -2651,7 +2802,18 @@
                 <w:szCs w:val="24"/>
                 <w:lang w:bidi="he-IL"/>
               </w:rPr>
-              <w:t xml:space="preserve"> pickup and return location in </w:t>
+              <w:t xml:space="preserve"> pickup and return </w:t>
+            </w:r>
+            <w:r>
+              <w:rPr>
+                <w:rFonts w:ascii="Times New Roman" w:hAnsi="Times New Roman" w:cs="Times New Roman"/>
+                <w:iCs/>
+                <w:sz w:val="24"/>
+                <w:szCs w:val="24"/>
+                <w:lang w:bidi="he-IL"/>
+              </w:rPr>
+              <w:lastRenderedPageBreak/>
+              <w:t xml:space="preserve">location in </w:t>
             </w:r>
             <w:r>
               <w:rPr>
@@ -2688,6 +2850,7 @@
                 <w:sz w:val="24"/>
                 <w:szCs w:val="24"/>
               </w:rPr>
+              <w:lastRenderedPageBreak/>
               <w:t>The (product name)</w:t>
             </w:r>
           </w:p>
@@ -2759,28 +2922,7 @@
                 <w:szCs w:val="24"/>
                 <w:lang w:bidi="he-IL"/>
               </w:rPr>
-              <w:t xml:space="preserve"> system from BYSSK</w:t>
-            </w:r>
-            <w:r>
-              <w:rPr>
-                <w:rFonts w:ascii="Times New Roman" w:hAnsi="Times New Roman" w:cs="Times New Roman"/>
-                <w:iCs/>
-                <w:sz w:val="24"/>
-                <w:szCs w:val="24"/>
-                <w:lang w:bidi="he-IL"/>
-              </w:rPr>
-              <w:t xml:space="preserve"> Auto </w:t>
-            </w:r>
-            <w:r>
-              <w:rPr>
-                <w:rFonts w:ascii="Times New Roman" w:hAnsi="Times New Roman" w:cs="Times New Roman"/>
-                <w:iCs/>
-                <w:sz w:val="24"/>
-                <w:szCs w:val="24"/>
-                <w:lang w:bidi="he-IL"/>
-              </w:rPr>
-              <w:lastRenderedPageBreak/>
-              <w:t>Rental</w:t>
+              <w:t xml:space="preserve"> system </w:t>
             </w:r>
           </w:p>
         </w:tc>
@@ -2807,7 +2949,6 @@
                 <w:sz w:val="24"/>
                 <w:szCs w:val="24"/>
               </w:rPr>
-              <w:lastRenderedPageBreak/>
               <w:t>That</w:t>
             </w:r>
           </w:p>
@@ -3259,7 +3400,6 @@
                 <w:szCs w:val="24"/>
               </w:rPr>
             </w:pPr>
-            <w:bookmarkStart w:id="4" w:name="_GoBack"/>
             <w:r>
               <w:rPr>
                 <w:rFonts w:ascii="Times New Roman" w:hAnsi="Times New Roman" w:cs="Times New Roman"/>
@@ -3268,9 +3408,19 @@
                 <w:sz w:val="24"/>
                 <w:szCs w:val="24"/>
               </w:rPr>
-              <w:t xml:space="preserve">System </w:t>
-            </w:r>
-            <w:r>
+              <w:t>Staff</w:t>
+            </w:r>
+          </w:p>
+        </w:tc>
+        <w:tc>
+          <w:tcPr>
+            <w:tcW w:w="2610" w:type="dxa"/>
+          </w:tcPr>
+          <w:p>
+            <w:pPr>
+              <w:autoSpaceDE w:val="0"/>
+              <w:autoSpaceDN w:val="0"/>
+              <w:adjustRightInd w:val="0"/>
               <w:rPr>
                 <w:rFonts w:ascii="Times New Roman" w:hAnsi="Times New Roman" w:cs="Times New Roman"/>
                 <w:bCs/>
@@ -3278,20 +3428,8 @@
                 <w:sz w:val="24"/>
                 <w:szCs w:val="24"/>
               </w:rPr>
-              <w:t>Admin</w:t>
-            </w:r>
-            <w:bookmarkEnd w:id="4"/>
-          </w:p>
-        </w:tc>
-        <w:tc>
-          <w:tcPr>
-            <w:tcW w:w="2610" w:type="dxa"/>
-          </w:tcPr>
-          <w:p>
-            <w:pPr>
-              <w:autoSpaceDE w:val="0"/>
-              <w:autoSpaceDN w:val="0"/>
-              <w:adjustRightInd w:val="0"/>
+            </w:pPr>
+            <w:r>
               <w:rPr>
                 <w:rFonts w:ascii="Times New Roman" w:hAnsi="Times New Roman" w:cs="Times New Roman"/>
                 <w:bCs/>
@@ -3299,7 +3437,8 @@
                 <w:sz w:val="24"/>
                 <w:szCs w:val="24"/>
               </w:rPr>
-            </w:pPr>
+              <w:t xml:space="preserve">System administrators and </w:t>
+            </w:r>
             <w:r>
               <w:rPr>
                 <w:rFonts w:ascii="Times New Roman" w:hAnsi="Times New Roman" w:cs="Times New Roman"/>
@@ -3308,7 +3447,7 @@
                 <w:sz w:val="24"/>
                 <w:szCs w:val="24"/>
               </w:rPr>
-              <w:t xml:space="preserve">System </w:t>
+              <w:t xml:space="preserve">Office sales staff who serve </w:t>
             </w:r>
             <w:r>
               <w:rPr>
@@ -3318,7 +3457,7 @@
                 <w:sz w:val="24"/>
                 <w:szCs w:val="24"/>
               </w:rPr>
-              <w:t>administrators and data clerks</w:t>
+              <w:t>walk in customers and handle vehicle handover</w:t>
             </w:r>
           </w:p>
         </w:tc>
@@ -3405,7 +3544,79 @@
                 <w:sz w:val="24"/>
                 <w:szCs w:val="24"/>
               </w:rPr>
-              <w:t>- Review …</w:t>
+              <w:t>- Book and process car rentals for walk in customers</w:t>
+            </w:r>
+          </w:p>
+          <w:p>
+            <w:pPr>
+              <w:autoSpaceDE w:val="0"/>
+              <w:autoSpaceDN w:val="0"/>
+              <w:adjustRightInd w:val="0"/>
+              <w:rPr>
+                <w:rFonts w:ascii="Times New Roman" w:hAnsi="Times New Roman" w:cs="Times New Roman"/>
+                <w:bCs/>
+                <w:color w:val="000000"/>
+                <w:sz w:val="24"/>
+                <w:szCs w:val="24"/>
+              </w:rPr>
+            </w:pPr>
+            <w:r>
+              <w:rPr>
+                <w:rFonts w:ascii="Times New Roman" w:hAnsi="Times New Roman" w:cs="Times New Roman"/>
+                <w:bCs/>
+                <w:color w:val="000000"/>
+                <w:sz w:val="24"/>
+                <w:szCs w:val="24"/>
+              </w:rPr>
+              <w:t>- Check reservations and handover booked cars</w:t>
+            </w:r>
+          </w:p>
+          <w:p>
+            <w:pPr>
+              <w:autoSpaceDE w:val="0"/>
+              <w:autoSpaceDN w:val="0"/>
+              <w:adjustRightInd w:val="0"/>
+              <w:rPr>
+                <w:rFonts w:ascii="Times New Roman" w:hAnsi="Times New Roman" w:cs="Times New Roman"/>
+                <w:bCs/>
+                <w:color w:val="000000"/>
+                <w:sz w:val="24"/>
+                <w:szCs w:val="24"/>
+              </w:rPr>
+            </w:pPr>
+            <w:r>
+              <w:rPr>
+                <w:rFonts w:ascii="Times New Roman" w:hAnsi="Times New Roman" w:cs="Times New Roman"/>
+                <w:bCs/>
+                <w:color w:val="000000"/>
+                <w:sz w:val="24"/>
+                <w:szCs w:val="24"/>
+              </w:rPr>
+              <w:t>- Receive returned cars and update booking info</w:t>
+            </w:r>
+          </w:p>
+          <w:p>
+            <w:pPr>
+              <w:autoSpaceDE w:val="0"/>
+              <w:autoSpaceDN w:val="0"/>
+              <w:adjustRightInd w:val="0"/>
+              <w:rPr>
+                <w:rFonts w:ascii="Times New Roman" w:hAnsi="Times New Roman" w:cs="Times New Roman"/>
+                <w:bCs/>
+                <w:color w:val="000000"/>
+                <w:sz w:val="24"/>
+                <w:szCs w:val="24"/>
+              </w:rPr>
+            </w:pPr>
+            <w:r>
+              <w:rPr>
+                <w:rFonts w:ascii="Times New Roman" w:hAnsi="Times New Roman" w:cs="Times New Roman"/>
+                <w:bCs/>
+                <w:color w:val="000000"/>
+                <w:sz w:val="24"/>
+                <w:szCs w:val="24"/>
+              </w:rPr>
+              <w:t>- Track customer rentals they processed</w:t>
             </w:r>
           </w:p>
         </w:tc>
@@ -3436,7 +3647,7 @@
                 <w:sz w:val="24"/>
                 <w:szCs w:val="24"/>
               </w:rPr>
-              <w:t>Sales Staff</w:t>
+              <w:t>Customers</w:t>
             </w:r>
           </w:p>
         </w:tc>
@@ -3465,9 +3676,19 @@
                 <w:sz w:val="24"/>
                 <w:szCs w:val="24"/>
               </w:rPr>
-              <w:t xml:space="preserve">Office sales staff who serve </w:t>
-            </w:r>
-            <w:r>
+              <w:t>Renting customers</w:t>
+            </w:r>
+          </w:p>
+        </w:tc>
+        <w:tc>
+          <w:tcPr>
+            <w:tcW w:w="5328" w:type="dxa"/>
+          </w:tcPr>
+          <w:p>
+            <w:pPr>
+              <w:autoSpaceDE w:val="0"/>
+              <w:autoSpaceDN w:val="0"/>
+              <w:adjustRightInd w:val="0"/>
               <w:rPr>
                 <w:rFonts w:ascii="Times New Roman" w:hAnsi="Times New Roman" w:cs="Times New Roman"/>
                 <w:bCs/>
@@ -3475,19 +3696,8 @@
                 <w:sz w:val="24"/>
                 <w:szCs w:val="24"/>
               </w:rPr>
-              <w:t>walk in customers and handle vehicle handover</w:t>
-            </w:r>
-          </w:p>
-        </w:tc>
-        <w:tc>
-          <w:tcPr>
-            <w:tcW w:w="5328" w:type="dxa"/>
-          </w:tcPr>
-          <w:p>
-            <w:pPr>
-              <w:autoSpaceDE w:val="0"/>
-              <w:autoSpaceDN w:val="0"/>
-              <w:adjustRightInd w:val="0"/>
+            </w:pPr>
+            <w:r>
               <w:rPr>
                 <w:rFonts w:ascii="Times New Roman" w:hAnsi="Times New Roman" w:cs="Times New Roman"/>
                 <w:bCs/>
@@ -3495,8 +3705,14 @@
                 <w:sz w:val="24"/>
                 <w:szCs w:val="24"/>
               </w:rPr>
-            </w:pPr>
-            <w:r>
+              <w:t>- Provide their profile information</w:t>
+            </w:r>
+          </w:p>
+          <w:p>
+            <w:pPr>
+              <w:autoSpaceDE w:val="0"/>
+              <w:autoSpaceDN w:val="0"/>
+              <w:adjustRightInd w:val="0"/>
               <w:rPr>
                 <w:rFonts w:ascii="Times New Roman" w:hAnsi="Times New Roman" w:cs="Times New Roman"/>
                 <w:bCs/>
@@ -3504,14 +3720,8 @@
                 <w:sz w:val="24"/>
                 <w:szCs w:val="24"/>
               </w:rPr>
-              <w:t>- Book and process car rentals for walk in customers</w:t>
-            </w:r>
-          </w:p>
-          <w:p>
-            <w:pPr>
-              <w:autoSpaceDE w:val="0"/>
-              <w:autoSpaceDN w:val="0"/>
-              <w:adjustRightInd w:val="0"/>
+            </w:pPr>
+            <w:r>
               <w:rPr>
                 <w:rFonts w:ascii="Times New Roman" w:hAnsi="Times New Roman" w:cs="Times New Roman"/>
                 <w:bCs/>
@@ -3519,8 +3729,14 @@
                 <w:sz w:val="24"/>
                 <w:szCs w:val="24"/>
               </w:rPr>
-            </w:pPr>
-            <w:r>
+              <w:t>- Book their choice of vehicle online</w:t>
+            </w:r>
+          </w:p>
+          <w:p>
+            <w:pPr>
+              <w:autoSpaceDE w:val="0"/>
+              <w:autoSpaceDN w:val="0"/>
+              <w:adjustRightInd w:val="0"/>
               <w:rPr>
                 <w:rFonts w:ascii="Times New Roman" w:hAnsi="Times New Roman" w:cs="Times New Roman"/>
                 <w:bCs/>
@@ -3528,14 +3744,8 @@
                 <w:sz w:val="24"/>
                 <w:szCs w:val="24"/>
               </w:rPr>
-              <w:t>- Check reservations and handover booked cars</w:t>
-            </w:r>
-          </w:p>
-          <w:p>
-            <w:pPr>
-              <w:autoSpaceDE w:val="0"/>
-              <w:autoSpaceDN w:val="0"/>
-              <w:adjustRightInd w:val="0"/>
+            </w:pPr>
+            <w:r>
               <w:rPr>
                 <w:rFonts w:ascii="Times New Roman" w:hAnsi="Times New Roman" w:cs="Times New Roman"/>
                 <w:bCs/>
@@ -3543,8 +3753,14 @@
                 <w:sz w:val="24"/>
                 <w:szCs w:val="24"/>
               </w:rPr>
-            </w:pPr>
-            <w:r>
+              <w:t>- Pay advance to confirm reservation</w:t>
+            </w:r>
+          </w:p>
+          <w:p>
+            <w:pPr>
+              <w:autoSpaceDE w:val="0"/>
+              <w:autoSpaceDN w:val="0"/>
+              <w:adjustRightInd w:val="0"/>
               <w:rPr>
                 <w:rFonts w:ascii="Times New Roman" w:hAnsi="Times New Roman" w:cs="Times New Roman"/>
                 <w:bCs/>
@@ -3552,14 +3768,8 @@
                 <w:sz w:val="24"/>
                 <w:szCs w:val="24"/>
               </w:rPr>
-              <w:t>- Receive returned cars and update booking info</w:t>
-            </w:r>
-          </w:p>
-          <w:p>
-            <w:pPr>
-              <w:autoSpaceDE w:val="0"/>
-              <w:autoSpaceDN w:val="0"/>
-              <w:adjustRightInd w:val="0"/>
+            </w:pPr>
+            <w:r>
               <w:rPr>
                 <w:rFonts w:ascii="Times New Roman" w:hAnsi="Times New Roman" w:cs="Times New Roman"/>
                 <w:bCs/>
@@ -3567,8 +3777,21 @@
                 <w:sz w:val="24"/>
                 <w:szCs w:val="24"/>
               </w:rPr>
-            </w:pPr>
-            <w:r>
+              <w:t xml:space="preserve">- Confirm receipt of rented vehicle </w:t>
+            </w:r>
+          </w:p>
+        </w:tc>
+      </w:tr>
+      <w:tr>
+        <w:tc>
+          <w:tcPr>
+            <w:tcW w:w="1638" w:type="dxa"/>
+          </w:tcPr>
+          <w:p>
+            <w:pPr>
+              <w:autoSpaceDE w:val="0"/>
+              <w:autoSpaceDN w:val="0"/>
+              <w:adjustRightInd w:val="0"/>
               <w:rPr>
                 <w:rFonts w:ascii="Times New Roman" w:hAnsi="Times New Roman" w:cs="Times New Roman"/>
                 <w:bCs/>
@@ -3576,7 +3799,122 @@
                 <w:sz w:val="24"/>
                 <w:szCs w:val="24"/>
               </w:rPr>
-              <w:t>- Track customer rentals they processed</w:t>
+            </w:pPr>
+            <w:r>
+              <w:rPr>
+                <w:rFonts w:ascii="Times New Roman" w:hAnsi="Times New Roman" w:cs="Times New Roman"/>
+                <w:bCs/>
+                <w:color w:val="000000"/>
+                <w:sz w:val="24"/>
+                <w:szCs w:val="24"/>
+              </w:rPr>
+              <w:t>Developers</w:t>
+            </w:r>
+          </w:p>
+        </w:tc>
+        <w:tc>
+          <w:tcPr>
+            <w:tcW w:w="2610" w:type="dxa"/>
+          </w:tcPr>
+          <w:p>
+            <w:pPr>
+              <w:autoSpaceDE w:val="0"/>
+              <w:autoSpaceDN w:val="0"/>
+              <w:adjustRightInd w:val="0"/>
+              <w:rPr>
+                <w:rFonts w:ascii="Times New Roman" w:hAnsi="Times New Roman" w:cs="Times New Roman"/>
+                <w:bCs/>
+                <w:color w:val="000000"/>
+                <w:sz w:val="24"/>
+                <w:szCs w:val="24"/>
+              </w:rPr>
+            </w:pPr>
+            <w:r>
+              <w:rPr>
+                <w:rFonts w:ascii="Times New Roman" w:hAnsi="Times New Roman" w:cs="Times New Roman"/>
+                <w:bCs/>
+                <w:color w:val="000000"/>
+                <w:sz w:val="24"/>
+                <w:szCs w:val="24"/>
+              </w:rPr>
+              <w:t>Application Developers</w:t>
+            </w:r>
+          </w:p>
+        </w:tc>
+        <w:tc>
+          <w:tcPr>
+            <w:tcW w:w="5328" w:type="dxa"/>
+          </w:tcPr>
+          <w:p>
+            <w:pPr>
+              <w:autoSpaceDE w:val="0"/>
+              <w:autoSpaceDN w:val="0"/>
+              <w:adjustRightInd w:val="0"/>
+              <w:rPr>
+                <w:rFonts w:ascii="Times New Roman" w:hAnsi="Times New Roman" w:cs="Times New Roman"/>
+                <w:bCs/>
+                <w:color w:val="000000"/>
+                <w:sz w:val="24"/>
+                <w:szCs w:val="24"/>
+              </w:rPr>
+            </w:pPr>
+            <w:r>
+              <w:rPr>
+                <w:rFonts w:ascii="Times New Roman" w:hAnsi="Times New Roman" w:cs="Times New Roman"/>
+                <w:bCs/>
+                <w:color w:val="000000"/>
+                <w:sz w:val="24"/>
+                <w:szCs w:val="24"/>
+              </w:rPr>
+              <w:t>- Develop system features</w:t>
+            </w:r>
+          </w:p>
+          <w:p>
+            <w:pPr>
+              <w:autoSpaceDE w:val="0"/>
+              <w:autoSpaceDN w:val="0"/>
+              <w:adjustRightInd w:val="0"/>
+              <w:rPr>
+                <w:rFonts w:ascii="Times New Roman" w:hAnsi="Times New Roman" w:cs="Times New Roman"/>
+                <w:bCs/>
+                <w:color w:val="000000"/>
+                <w:sz w:val="24"/>
+                <w:szCs w:val="24"/>
+              </w:rPr>
+            </w:pPr>
+            <w:r>
+              <w:rPr>
+                <w:rFonts w:ascii="Times New Roman" w:hAnsi="Times New Roman" w:cs="Times New Roman"/>
+                <w:bCs/>
+                <w:color w:val="000000"/>
+                <w:sz w:val="24"/>
+                <w:szCs w:val="24"/>
+              </w:rPr>
+              <w:t>- Fix bugs</w:t>
+            </w:r>
+          </w:p>
+          <w:p>
+            <w:pPr>
+              <w:autoSpaceDE w:val="0"/>
+              <w:autoSpaceDN w:val="0"/>
+              <w:adjustRightInd w:val="0"/>
+              <w:rPr>
+                <w:rFonts w:ascii="Times New Roman" w:hAnsi="Times New Roman" w:cs="Times New Roman"/>
+                <w:bCs/>
+                <w:color w:val="000000"/>
+                <w:sz w:val="24"/>
+                <w:szCs w:val="24"/>
+              </w:rPr>
+            </w:pPr>
+            <w:r>
+              <w:rPr>
+                <w:rFonts w:ascii="Times New Roman" w:hAnsi="Times New Roman" w:cs="Times New Roman"/>
+                <w:bCs/>
+                <w:color w:val="000000"/>
+                <w:sz w:val="24"/>
+                <w:szCs w:val="24"/>
+              </w:rPr>
+              <w:t>- Maintain system availability</w:t>
             </w:r>
           </w:p>
         </w:tc>
@@ -3607,7 +3945,7 @@
                 <w:sz w:val="24"/>
                 <w:szCs w:val="24"/>
               </w:rPr>
-              <w:t>Customers</w:t>
+              <w:t>Testers</w:t>
             </w:r>
           </w:p>
         </w:tc>
@@ -3636,7 +3974,7 @@
                 <w:sz w:val="24"/>
                 <w:szCs w:val="24"/>
               </w:rPr>
-              <w:t>Renting customers</w:t>
+              <w:t>QC/QA</w:t>
             </w:r>
           </w:p>
         </w:tc>
@@ -3665,304 +4003,6 @@
                 <w:sz w:val="24"/>
                 <w:szCs w:val="24"/>
               </w:rPr>
-              <w:t>- Provide their profile information</w:t>
-            </w:r>
-          </w:p>
-          <w:p>
-            <w:pPr>
-              <w:autoSpaceDE w:val="0"/>
-              <w:autoSpaceDN w:val="0"/>
-              <w:adjustRightInd w:val="0"/>
-              <w:rPr>
-                <w:rFonts w:ascii="Times New Roman" w:hAnsi="Times New Roman" w:cs="Times New Roman"/>
-                <w:bCs/>
-                <w:color w:val="000000"/>
-                <w:sz w:val="24"/>
-                <w:szCs w:val="24"/>
-              </w:rPr>
-            </w:pPr>
-            <w:r>
-              <w:rPr>
-                <w:rFonts w:ascii="Times New Roman" w:hAnsi="Times New Roman" w:cs="Times New Roman"/>
-                <w:bCs/>
-                <w:color w:val="000000"/>
-                <w:sz w:val="24"/>
-                <w:szCs w:val="24"/>
-              </w:rPr>
-              <w:t>- Book their choice of vehicle online</w:t>
-            </w:r>
-          </w:p>
-          <w:p>
-            <w:pPr>
-              <w:autoSpaceDE w:val="0"/>
-              <w:autoSpaceDN w:val="0"/>
-              <w:adjustRightInd w:val="0"/>
-              <w:rPr>
-                <w:rFonts w:ascii="Times New Roman" w:hAnsi="Times New Roman" w:cs="Times New Roman"/>
-                <w:bCs/>
-                <w:color w:val="000000"/>
-                <w:sz w:val="24"/>
-                <w:szCs w:val="24"/>
-              </w:rPr>
-            </w:pPr>
-            <w:r>
-              <w:rPr>
-                <w:rFonts w:ascii="Times New Roman" w:hAnsi="Times New Roman" w:cs="Times New Roman"/>
-                <w:bCs/>
-                <w:color w:val="000000"/>
-                <w:sz w:val="24"/>
-                <w:szCs w:val="24"/>
-              </w:rPr>
-              <w:t>- Pay advance to confirm reservation</w:t>
-            </w:r>
-          </w:p>
-          <w:p>
-            <w:pPr>
-              <w:autoSpaceDE w:val="0"/>
-              <w:autoSpaceDN w:val="0"/>
-              <w:adjustRightInd w:val="0"/>
-              <w:rPr>
-                <w:rFonts w:ascii="Times New Roman" w:hAnsi="Times New Roman" w:cs="Times New Roman"/>
-                <w:bCs/>
-                <w:color w:val="000000"/>
-                <w:sz w:val="24"/>
-                <w:szCs w:val="24"/>
-              </w:rPr>
-            </w:pPr>
-            <w:r>
-              <w:rPr>
-                <w:rFonts w:ascii="Times New Roman" w:hAnsi="Times New Roman" w:cs="Times New Roman"/>
-                <w:bCs/>
-                <w:color w:val="000000"/>
-                <w:sz w:val="24"/>
-                <w:szCs w:val="24"/>
-              </w:rPr>
-              <w:t xml:space="preserve">- Confirm receipt of rented vehicle </w:t>
-            </w:r>
-          </w:p>
-        </w:tc>
-      </w:tr>
-      <w:tr>
-        <w:tc>
-          <w:tcPr>
-            <w:tcW w:w="1638" w:type="dxa"/>
-          </w:tcPr>
-          <w:p>
-            <w:pPr>
-              <w:autoSpaceDE w:val="0"/>
-              <w:autoSpaceDN w:val="0"/>
-              <w:adjustRightInd w:val="0"/>
-              <w:rPr>
-                <w:rFonts w:ascii="Times New Roman" w:hAnsi="Times New Roman" w:cs="Times New Roman"/>
-                <w:bCs/>
-                <w:color w:val="000000"/>
-                <w:sz w:val="24"/>
-                <w:szCs w:val="24"/>
-              </w:rPr>
-            </w:pPr>
-            <w:r>
-              <w:rPr>
-                <w:rFonts w:ascii="Times New Roman" w:hAnsi="Times New Roman" w:cs="Times New Roman"/>
-                <w:bCs/>
-                <w:color w:val="000000"/>
-                <w:sz w:val="24"/>
-                <w:szCs w:val="24"/>
-              </w:rPr>
-              <w:t>Developers</w:t>
-            </w:r>
-          </w:p>
-        </w:tc>
-        <w:tc>
-          <w:tcPr>
-            <w:tcW w:w="2610" w:type="dxa"/>
-          </w:tcPr>
-          <w:p>
-            <w:pPr>
-              <w:autoSpaceDE w:val="0"/>
-              <w:autoSpaceDN w:val="0"/>
-              <w:adjustRightInd w:val="0"/>
-              <w:rPr>
-                <w:rFonts w:ascii="Times New Roman" w:hAnsi="Times New Roman" w:cs="Times New Roman"/>
-                <w:bCs/>
-                <w:color w:val="000000"/>
-                <w:sz w:val="24"/>
-                <w:szCs w:val="24"/>
-              </w:rPr>
-            </w:pPr>
-            <w:r>
-              <w:rPr>
-                <w:rFonts w:ascii="Times New Roman" w:hAnsi="Times New Roman" w:cs="Times New Roman"/>
-                <w:bCs/>
-                <w:color w:val="000000"/>
-                <w:sz w:val="24"/>
-                <w:szCs w:val="24"/>
-              </w:rPr>
-              <w:t>Application Developers</w:t>
-            </w:r>
-          </w:p>
-        </w:tc>
-        <w:tc>
-          <w:tcPr>
-            <w:tcW w:w="5328" w:type="dxa"/>
-          </w:tcPr>
-          <w:p>
-            <w:pPr>
-              <w:autoSpaceDE w:val="0"/>
-              <w:autoSpaceDN w:val="0"/>
-              <w:adjustRightInd w:val="0"/>
-              <w:rPr>
-                <w:rFonts w:ascii="Times New Roman" w:hAnsi="Times New Roman" w:cs="Times New Roman"/>
-                <w:bCs/>
-                <w:color w:val="000000"/>
-                <w:sz w:val="24"/>
-                <w:szCs w:val="24"/>
-              </w:rPr>
-            </w:pPr>
-            <w:r>
-              <w:rPr>
-                <w:rFonts w:ascii="Times New Roman" w:hAnsi="Times New Roman" w:cs="Times New Roman"/>
-                <w:bCs/>
-                <w:color w:val="000000"/>
-                <w:sz w:val="24"/>
-                <w:szCs w:val="24"/>
-              </w:rPr>
-              <w:t>- Develop system features</w:t>
-            </w:r>
-          </w:p>
-          <w:p>
-            <w:pPr>
-              <w:autoSpaceDE w:val="0"/>
-              <w:autoSpaceDN w:val="0"/>
-              <w:adjustRightInd w:val="0"/>
-              <w:rPr>
-                <w:rFonts w:ascii="Times New Roman" w:hAnsi="Times New Roman" w:cs="Times New Roman"/>
-                <w:bCs/>
-                <w:color w:val="000000"/>
-                <w:sz w:val="24"/>
-                <w:szCs w:val="24"/>
-              </w:rPr>
-            </w:pPr>
-            <w:r>
-              <w:rPr>
-                <w:rFonts w:ascii="Times New Roman" w:hAnsi="Times New Roman" w:cs="Times New Roman"/>
-                <w:bCs/>
-                <w:color w:val="000000"/>
-                <w:sz w:val="24"/>
-                <w:szCs w:val="24"/>
-              </w:rPr>
-              <w:t>- Fix bugs</w:t>
-            </w:r>
-          </w:p>
-          <w:p>
-            <w:pPr>
-              <w:autoSpaceDE w:val="0"/>
-              <w:autoSpaceDN w:val="0"/>
-              <w:adjustRightInd w:val="0"/>
-              <w:rPr>
-                <w:rFonts w:ascii="Times New Roman" w:hAnsi="Times New Roman" w:cs="Times New Roman"/>
-                <w:bCs/>
-                <w:color w:val="000000"/>
-                <w:sz w:val="24"/>
-                <w:szCs w:val="24"/>
-              </w:rPr>
-            </w:pPr>
-            <w:r>
-              <w:rPr>
-                <w:rFonts w:ascii="Times New Roman" w:hAnsi="Times New Roman" w:cs="Times New Roman"/>
-                <w:bCs/>
-                <w:color w:val="000000"/>
-                <w:sz w:val="24"/>
-                <w:szCs w:val="24"/>
-              </w:rPr>
-              <w:t>- Maintain system availability</w:t>
-            </w:r>
-          </w:p>
-        </w:tc>
-      </w:tr>
-      <w:tr>
-        <w:tc>
-          <w:tcPr>
-            <w:tcW w:w="1638" w:type="dxa"/>
-          </w:tcPr>
-          <w:p>
-            <w:pPr>
-              <w:autoSpaceDE w:val="0"/>
-              <w:autoSpaceDN w:val="0"/>
-              <w:adjustRightInd w:val="0"/>
-              <w:rPr>
-                <w:rFonts w:ascii="Times New Roman" w:hAnsi="Times New Roman" w:cs="Times New Roman"/>
-                <w:bCs/>
-                <w:color w:val="000000"/>
-                <w:sz w:val="24"/>
-                <w:szCs w:val="24"/>
-              </w:rPr>
-            </w:pPr>
-            <w:r>
-              <w:rPr>
-                <w:rFonts w:ascii="Times New Roman" w:hAnsi="Times New Roman" w:cs="Times New Roman"/>
-                <w:bCs/>
-                <w:color w:val="000000"/>
-                <w:sz w:val="24"/>
-                <w:szCs w:val="24"/>
-              </w:rPr>
-              <w:t>Testers</w:t>
-            </w:r>
-          </w:p>
-        </w:tc>
-        <w:tc>
-          <w:tcPr>
-            <w:tcW w:w="2610" w:type="dxa"/>
-          </w:tcPr>
-          <w:p>
-            <w:pPr>
-              <w:autoSpaceDE w:val="0"/>
-              <w:autoSpaceDN w:val="0"/>
-              <w:adjustRightInd w:val="0"/>
-              <w:rPr>
-                <w:rFonts w:ascii="Times New Roman" w:hAnsi="Times New Roman" w:cs="Times New Roman"/>
-                <w:bCs/>
-                <w:color w:val="000000"/>
-                <w:sz w:val="24"/>
-                <w:szCs w:val="24"/>
-              </w:rPr>
-            </w:pPr>
-            <w:r>
-              <w:rPr>
-                <w:rFonts w:ascii="Times New Roman" w:hAnsi="Times New Roman" w:cs="Times New Roman"/>
-                <w:bCs/>
-                <w:color w:val="000000"/>
-                <w:sz w:val="24"/>
-                <w:szCs w:val="24"/>
-              </w:rPr>
-              <w:t>QC/QA</w:t>
-            </w:r>
-          </w:p>
-        </w:tc>
-        <w:tc>
-          <w:tcPr>
-            <w:tcW w:w="5328" w:type="dxa"/>
-          </w:tcPr>
-          <w:p>
-            <w:pPr>
-              <w:autoSpaceDE w:val="0"/>
-              <w:autoSpaceDN w:val="0"/>
-              <w:adjustRightInd w:val="0"/>
-              <w:rPr>
-                <w:rFonts w:ascii="Times New Roman" w:hAnsi="Times New Roman" w:cs="Times New Roman"/>
-                <w:bCs/>
-                <w:color w:val="000000"/>
-                <w:sz w:val="24"/>
-                <w:szCs w:val="24"/>
-              </w:rPr>
-            </w:pPr>
-            <w:r>
-              <w:rPr>
-                <w:rFonts w:ascii="Times New Roman" w:hAnsi="Times New Roman" w:cs="Times New Roman"/>
-                <w:bCs/>
-                <w:color w:val="000000"/>
-                <w:sz w:val="24"/>
-                <w:szCs w:val="24"/>
-              </w:rPr>
               <w:t>- Responsible for integrity testing</w:t>
             </w:r>
           </w:p>
@@ -4000,13 +4040,7 @@
           <w:szCs w:val="24"/>
         </w:rPr>
       </w:pPr>
-    </w:p>
-    <w:p>
-      <w:pPr>
-        <w:autoSpaceDE w:val="0"/>
-        <w:autoSpaceDN w:val="0"/>
-        <w:adjustRightInd w:val="0"/>
-        <w:spacing w:after="0" w:line="240" w:lineRule="auto"/>
+      <w:r>
         <w:rPr>
           <w:rFonts w:ascii="Times New Roman" w:hAnsi="Times New Roman" w:cs="Times New Roman"/>
           <w:b/>
@@ -4015,52 +4049,7 @@
           <w:sz w:val="24"/>
           <w:szCs w:val="24"/>
         </w:rPr>
-      </w:pPr>
-    </w:p>
-    <w:p>
-      <w:pPr>
-        <w:autoSpaceDE w:val="0"/>
-        <w:autoSpaceDN w:val="0"/>
-        <w:adjustRightInd w:val="0"/>
-        <w:spacing w:after="0" w:line="240" w:lineRule="auto"/>
-        <w:rPr>
-          <w:rFonts w:ascii="Times New Roman" w:hAnsi="Times New Roman" w:cs="Times New Roman"/>
-          <w:b/>
-          <w:bCs/>
-          <w:color w:val="000000"/>
-          <w:sz w:val="24"/>
-          <w:szCs w:val="24"/>
-        </w:rPr>
-      </w:pPr>
-      <w:r>
-        <w:rPr>
-          <w:rFonts w:ascii="Times New Roman" w:hAnsi="Times New Roman" w:cs="Times New Roman"/>
-          <w:b/>
-          <w:bCs/>
-          <w:color w:val="000000"/>
-          <w:sz w:val="24"/>
-          <w:szCs w:val="24"/>
-        </w:rPr>
-        <w:t xml:space="preserve">3.2 User </w:t>
-      </w:r>
-      <w:commentRangeStart w:id="5"/>
-      <w:r>
-        <w:rPr>
-          <w:rFonts w:ascii="Times New Roman" w:hAnsi="Times New Roman" w:cs="Times New Roman"/>
-          <w:b/>
-          <w:bCs/>
-          <w:color w:val="000000"/>
-          <w:sz w:val="24"/>
-          <w:szCs w:val="24"/>
-        </w:rPr>
-        <w:t>Environment</w:t>
-      </w:r>
-      <w:commentRangeEnd w:id="5"/>
-      <w:r>
-        <w:rPr>
-          <w:rStyle w:val="CommentReference"/>
-        </w:rPr>
-        <w:commentReference w:id="5"/>
+        <w:t>3.2 User Environment</w:t>
       </w:r>
     </w:p>
     <w:p>
@@ -4204,118 +4193,190 @@
           <w:sz w:val="24"/>
           <w:szCs w:val="24"/>
         </w:rPr>
+        <w:t xml:space="preserve">The </w:t>
+      </w:r>
+      <w:proofErr w:type="spellStart"/>
+      <w:r>
+        <w:rPr>
+          <w:rFonts w:ascii="Times New Roman" w:hAnsi="Times New Roman" w:cs="Times New Roman"/>
+          <w:bCs/>
+          <w:color w:val="000000"/>
+          <w:sz w:val="24"/>
+          <w:szCs w:val="24"/>
+        </w:rPr>
+        <w:t>eCarRent</w:t>
+      </w:r>
+      <w:proofErr w:type="spellEnd"/>
+      <w:r>
+        <w:rPr>
+          <w:rFonts w:ascii="Times New Roman" w:hAnsi="Times New Roman" w:cs="Times New Roman"/>
+          <w:bCs/>
+          <w:color w:val="000000"/>
+          <w:sz w:val="24"/>
+          <w:szCs w:val="24"/>
+        </w:rPr>
+        <w:t xml:space="preserve"> sy</w:t>
+      </w:r>
+      <w:r>
+        <w:rPr>
+          <w:rFonts w:ascii="Times New Roman" w:hAnsi="Times New Roman" w:cs="Times New Roman"/>
+          <w:bCs/>
+          <w:color w:val="000000"/>
+          <w:sz w:val="24"/>
+          <w:szCs w:val="24"/>
+        </w:rPr>
+        <w:t>s</w:t>
+      </w:r>
+      <w:r>
+        <w:rPr>
+          <w:rFonts w:ascii="Times New Roman" w:hAnsi="Times New Roman" w:cs="Times New Roman"/>
+          <w:bCs/>
+          <w:color w:val="000000"/>
+          <w:sz w:val="24"/>
+          <w:szCs w:val="24"/>
+        </w:rPr>
+        <w:t>tem</w:t>
+      </w:r>
+      <w:r>
+        <w:rPr>
+          <w:rFonts w:ascii="Times New Roman" w:hAnsi="Times New Roman" w:cs="Times New Roman"/>
+          <w:bCs/>
+          <w:color w:val="000000"/>
+          <w:sz w:val="24"/>
+          <w:szCs w:val="24"/>
+        </w:rPr>
+        <w:t xml:space="preserve"> is a self-contained application that is designed to serve the current needs of </w:t>
+      </w:r>
+      <w:r>
+        <w:rPr>
+          <w:rFonts w:ascii="Times New Roman" w:hAnsi="Times New Roman" w:cs="Times New Roman"/>
+          <w:bCs/>
+          <w:color w:val="000000"/>
+          <w:sz w:val="24"/>
+          <w:szCs w:val="24"/>
+        </w:rPr>
+        <w:t>small-scale</w:t>
+      </w:r>
+      <w:r>
+        <w:rPr>
+          <w:rFonts w:ascii="Times New Roman" w:hAnsi="Times New Roman" w:cs="Times New Roman"/>
+          <w:bCs/>
+          <w:color w:val="000000"/>
+          <w:sz w:val="24"/>
+          <w:szCs w:val="24"/>
+        </w:rPr>
+        <w:t xml:space="preserve"> Auto Rental Compan</w:t>
+      </w:r>
+      <w:r>
+        <w:rPr>
+          <w:rFonts w:ascii="Times New Roman" w:hAnsi="Times New Roman" w:cs="Times New Roman"/>
+          <w:bCs/>
+          <w:color w:val="000000"/>
+          <w:sz w:val="24"/>
+          <w:szCs w:val="24"/>
+        </w:rPr>
+        <w:t>ies</w:t>
+      </w:r>
+      <w:r>
+        <w:rPr>
+          <w:rFonts w:ascii="Times New Roman" w:hAnsi="Times New Roman" w:cs="Times New Roman"/>
+          <w:bCs/>
+          <w:color w:val="000000"/>
+          <w:sz w:val="24"/>
+          <w:szCs w:val="24"/>
+        </w:rPr>
+        <w:t xml:space="preserve"> at </w:t>
+      </w:r>
+      <w:r>
+        <w:rPr>
+          <w:rFonts w:ascii="Times New Roman" w:hAnsi="Times New Roman" w:cs="Times New Roman"/>
+          <w:bCs/>
+          <w:color w:val="000000"/>
+          <w:sz w:val="24"/>
+          <w:szCs w:val="24"/>
+        </w:rPr>
+        <w:t>their</w:t>
+      </w:r>
+      <w:r>
+        <w:rPr>
+          <w:rFonts w:ascii="Times New Roman" w:hAnsi="Times New Roman" w:cs="Times New Roman"/>
+          <w:bCs/>
+          <w:color w:val="000000"/>
+          <w:sz w:val="24"/>
+          <w:szCs w:val="24"/>
+        </w:rPr>
+        <w:t xml:space="preserve"> central</w:t>
+      </w:r>
+      <w:r>
+        <w:rPr>
+          <w:rFonts w:ascii="Times New Roman" w:hAnsi="Times New Roman" w:cs="Times New Roman"/>
+          <w:bCs/>
+          <w:color w:val="000000"/>
+          <w:sz w:val="24"/>
+          <w:szCs w:val="24"/>
+        </w:rPr>
+        <w:t xml:space="preserve"> </w:t>
+      </w:r>
+      <w:r>
+        <w:rPr>
+          <w:rFonts w:ascii="Times New Roman" w:hAnsi="Times New Roman" w:cs="Times New Roman"/>
+          <w:bCs/>
+          <w:color w:val="000000"/>
+          <w:sz w:val="24"/>
+          <w:szCs w:val="24"/>
+        </w:rPr>
+        <w:t xml:space="preserve">hub. At this stage, the design will not consider expansion and application integration. </w:t>
+      </w:r>
+      <w:r>
+        <w:rPr>
+          <w:rFonts w:ascii="Times New Roman" w:hAnsi="Times New Roman" w:cs="Times New Roman"/>
+          <w:bCs/>
+          <w:color w:val="000000"/>
+          <w:sz w:val="24"/>
+          <w:szCs w:val="24"/>
+        </w:rPr>
+        <w:t>Though, the</w:t>
+      </w:r>
+      <w:r>
+        <w:rPr>
+          <w:rFonts w:ascii="Times New Roman" w:hAnsi="Times New Roman" w:cs="Times New Roman"/>
+          <w:bCs/>
+          <w:color w:val="000000"/>
+          <w:sz w:val="24"/>
+          <w:szCs w:val="24"/>
+        </w:rPr>
+        <w:t xml:space="preserve"> system will be flexibly model</w:t>
+      </w:r>
+      <w:r>
+        <w:rPr>
+          <w:rFonts w:ascii="Times New Roman" w:hAnsi="Times New Roman" w:cs="Times New Roman"/>
+          <w:bCs/>
+          <w:color w:val="000000"/>
+          <w:sz w:val="24"/>
+          <w:szCs w:val="24"/>
+        </w:rPr>
+        <w:t>ed</w:t>
+      </w:r>
+      <w:r>
+        <w:rPr>
+          <w:rFonts w:ascii="Times New Roman" w:hAnsi="Times New Roman" w:cs="Times New Roman"/>
+          <w:bCs/>
+          <w:color w:val="000000"/>
+          <w:sz w:val="24"/>
+          <w:szCs w:val="24"/>
+        </w:rPr>
+        <w:t xml:space="preserve"> </w:t>
+      </w:r>
+      <w:r>
+        <w:rPr>
+          <w:rFonts w:ascii="Times New Roman" w:hAnsi="Times New Roman" w:cs="Times New Roman"/>
+          <w:bCs/>
+          <w:color w:val="000000"/>
+          <w:sz w:val="24"/>
+          <w:szCs w:val="24"/>
+        </w:rPr>
         <w:lastRenderedPageBreak/>
-        <w:t xml:space="preserve">The </w:t>
-      </w:r>
-      <w:proofErr w:type="spellStart"/>
-      <w:r>
-        <w:rPr>
-          <w:rFonts w:ascii="Times New Roman" w:hAnsi="Times New Roman" w:cs="Times New Roman"/>
-          <w:bCs/>
-          <w:color w:val="000000"/>
-          <w:sz w:val="24"/>
-          <w:szCs w:val="24"/>
-        </w:rPr>
-        <w:t>eCarRent</w:t>
-      </w:r>
-      <w:proofErr w:type="spellEnd"/>
-      <w:r>
-        <w:rPr>
-          <w:rFonts w:ascii="Times New Roman" w:hAnsi="Times New Roman" w:cs="Times New Roman"/>
-          <w:bCs/>
-          <w:color w:val="000000"/>
-          <w:sz w:val="24"/>
-          <w:szCs w:val="24"/>
-        </w:rPr>
-        <w:t xml:space="preserve"> sy</w:t>
-      </w:r>
-      <w:r>
-        <w:rPr>
-          <w:rFonts w:ascii="Times New Roman" w:hAnsi="Times New Roman" w:cs="Times New Roman"/>
-          <w:bCs/>
-          <w:color w:val="000000"/>
-          <w:sz w:val="24"/>
-          <w:szCs w:val="24"/>
-        </w:rPr>
-        <w:t>s</w:t>
-      </w:r>
-      <w:r>
-        <w:rPr>
-          <w:rFonts w:ascii="Times New Roman" w:hAnsi="Times New Roman" w:cs="Times New Roman"/>
-          <w:bCs/>
-          <w:color w:val="000000"/>
-          <w:sz w:val="24"/>
-          <w:szCs w:val="24"/>
-        </w:rPr>
-        <w:t>tem</w:t>
-      </w:r>
-      <w:r>
-        <w:rPr>
-          <w:rFonts w:ascii="Times New Roman" w:hAnsi="Times New Roman" w:cs="Times New Roman"/>
-          <w:bCs/>
-          <w:color w:val="000000"/>
-          <w:sz w:val="24"/>
-          <w:szCs w:val="24"/>
-        </w:rPr>
-        <w:t xml:space="preserve"> is a self-contained application that is designed to serve the current needs of BYSSK Auto Rental Company at its central and only hub. At this stage, the design will not consider expansion and application integration since the company has no recent plan of opening more branches or increasing its service types. </w:t>
-      </w:r>
-      <w:r>
-        <w:rPr>
-          <w:rFonts w:ascii="Times New Roman" w:hAnsi="Times New Roman" w:cs="Times New Roman"/>
-          <w:bCs/>
-          <w:color w:val="000000"/>
-          <w:sz w:val="24"/>
-          <w:szCs w:val="24"/>
-        </w:rPr>
-        <w:t>Though, the</w:t>
-      </w:r>
-      <w:r>
-        <w:rPr>
-          <w:rFonts w:ascii="Times New Roman" w:hAnsi="Times New Roman" w:cs="Times New Roman"/>
-          <w:bCs/>
-          <w:color w:val="000000"/>
-          <w:sz w:val="24"/>
-          <w:szCs w:val="24"/>
-        </w:rPr>
-        <w:t xml:space="preserve"> system will be flexibly model</w:t>
-      </w:r>
-      <w:r>
-        <w:rPr>
-          <w:rFonts w:ascii="Times New Roman" w:hAnsi="Times New Roman" w:cs="Times New Roman"/>
-          <w:bCs/>
-          <w:color w:val="000000"/>
-          <w:sz w:val="24"/>
-          <w:szCs w:val="24"/>
-        </w:rPr>
-        <w:t>ed</w:t>
-      </w:r>
-      <w:r>
-        <w:rPr>
-          <w:rFonts w:ascii="Times New Roman" w:hAnsi="Times New Roman" w:cs="Times New Roman"/>
-          <w:bCs/>
-          <w:color w:val="000000"/>
-          <w:sz w:val="24"/>
-          <w:szCs w:val="24"/>
-        </w:rPr>
-        <w:t xml:space="preserve"> such that it can be replicated on another hub if there is a need to open a second or more rental </w:t>
-      </w:r>
-      <w:commentRangeStart w:id="6"/>
-      <w:r>
-        <w:rPr>
-          <w:rFonts w:ascii="Times New Roman" w:hAnsi="Times New Roman" w:cs="Times New Roman"/>
-          <w:bCs/>
-          <w:color w:val="000000"/>
-          <w:sz w:val="24"/>
-          <w:szCs w:val="24"/>
-        </w:rPr>
-        <w:t>offices.</w:t>
-      </w:r>
-      <w:commentRangeEnd w:id="6"/>
-      <w:r>
-        <w:rPr>
-          <w:rStyle w:val="CommentReference"/>
-        </w:rPr>
-        <w:commentReference w:id="6"/>
+        <w:t>such that it can be replicated on another hub if there is a need to open a second or more rental offices.</w:t>
       </w:r>
     </w:p>
     <w:p>
@@ -4400,7 +4461,27 @@
           <w:sz w:val="24"/>
           <w:szCs w:val="24"/>
         </w:rPr>
-        <w:t>It should be considered that the following requirements will be fulfilled by BYSSK Auto Rental Company for successful implementation of the system</w:t>
+        <w:t xml:space="preserve">It should be considered that the following requirements will be fulfilled by </w:t>
+      </w:r>
+      <w:r>
+        <w:rPr>
+          <w:rFonts w:ascii="Times New Roman" w:hAnsi="Times New Roman" w:cs="Times New Roman"/>
+          <w:bCs/>
+          <w:color w:val="000000"/>
+          <w:sz w:val="24"/>
+          <w:szCs w:val="24"/>
+        </w:rPr>
+        <w:t>the</w:t>
+      </w:r>
+      <w:r>
+        <w:rPr>
+          <w:rFonts w:ascii="Times New Roman" w:hAnsi="Times New Roman" w:cs="Times New Roman"/>
+          <w:bCs/>
+          <w:color w:val="000000"/>
+          <w:sz w:val="24"/>
+          <w:szCs w:val="24"/>
+        </w:rPr>
+        <w:t xml:space="preserve"> Auto Rental Company for successful implementation of the system</w:t>
       </w:r>
     </w:p>
     <w:p>
@@ -4462,7 +4543,6 @@
         </w:rPr>
         <w:t xml:space="preserve">There will be a designated trained Systems Administration staff who will be responsible for monitoring and reporting </w:t>
       </w:r>
-      <w:commentRangeStart w:id="7"/>
       <w:proofErr w:type="gramStart"/>
       <w:r>
         <w:rPr>
@@ -4474,14 +4554,7 @@
         </w:rPr>
         <w:t>…..</w:t>
       </w:r>
-      <w:commentRangeEnd w:id="7"/>
       <w:proofErr w:type="gramEnd"/>
-      <w:r>
-        <w:rPr>
-          <w:rStyle w:val="CommentReference"/>
-        </w:rPr>
-        <w:commentReference w:id="7"/>
-      </w:r>
     </w:p>
     <w:p>
       <w:pPr>
@@ -4817,7 +4890,7 @@
                 <w:szCs w:val="24"/>
                 <w:lang w:bidi="he-IL"/>
               </w:rPr>
-              <w:t>System Admin</w:t>
+              <w:t>Staff</w:t>
             </w:r>
           </w:p>
         </w:tc>
@@ -4877,7 +4950,7 @@
                 <w:sz w:val="24"/>
                 <w:szCs w:val="24"/>
               </w:rPr>
-              <w:t>The company</w:t>
+              <w:t>The compan</w:t>
             </w:r>
             <w:r>
               <w:rPr>
@@ -4887,7 +4960,7 @@
                 <w:sz w:val="24"/>
                 <w:szCs w:val="24"/>
               </w:rPr>
-              <w:t xml:space="preserve"> currently </w:t>
+              <w:t>ies</w:t>
             </w:r>
             <w:r>
               <w:rPr>
@@ -4897,7 +4970,7 @@
                 <w:sz w:val="24"/>
                 <w:szCs w:val="24"/>
               </w:rPr>
-              <w:t>owns 30</w:t>
+              <w:t xml:space="preserve"> currently </w:t>
             </w:r>
             <w:r>
               <w:rPr>
@@ -4907,7 +4980,7 @@
                 <w:sz w:val="24"/>
                 <w:szCs w:val="24"/>
               </w:rPr>
-              <w:t xml:space="preserve"> rental vehicles with related </w:t>
+              <w:t>own</w:t>
             </w:r>
             <w:r>
               <w:rPr>
@@ -4917,7 +4990,7 @@
                 <w:sz w:val="24"/>
                 <w:szCs w:val="24"/>
               </w:rPr>
-              <w:t xml:space="preserve">active </w:t>
+              <w:t xml:space="preserve"> </w:t>
             </w:r>
             <w:r>
               <w:rPr>
@@ -4927,6 +5000,36 @@
                 <w:sz w:val="24"/>
                 <w:szCs w:val="24"/>
               </w:rPr>
+              <w:t>some number of</w:t>
+            </w:r>
+            <w:r>
+              <w:rPr>
+                <w:rFonts w:ascii="Times New Roman" w:hAnsi="Times New Roman" w:cs="Times New Roman"/>
+                <w:bCs/>
+                <w:color w:val="000000"/>
+                <w:sz w:val="24"/>
+                <w:szCs w:val="24"/>
+              </w:rPr>
+              <w:t xml:space="preserve"> rental vehicles with related </w:t>
+            </w:r>
+            <w:r>
+              <w:rPr>
+                <w:rFonts w:ascii="Times New Roman" w:hAnsi="Times New Roman" w:cs="Times New Roman"/>
+                <w:bCs/>
+                <w:color w:val="000000"/>
+                <w:sz w:val="24"/>
+                <w:szCs w:val="24"/>
+              </w:rPr>
+              <w:t xml:space="preserve">active </w:t>
+            </w:r>
+            <w:r>
+              <w:rPr>
+                <w:rFonts w:ascii="Times New Roman" w:hAnsi="Times New Roman" w:cs="Times New Roman"/>
+                <w:bCs/>
+                <w:color w:val="000000"/>
+                <w:sz w:val="24"/>
+                <w:szCs w:val="24"/>
+              </w:rPr>
               <w:t>bookings</w:t>
             </w:r>
           </w:p>
@@ -5045,7 +5148,7 @@
                 <w:sz w:val="24"/>
                 <w:szCs w:val="24"/>
               </w:rPr>
-              <w:t>The company</w:t>
+              <w:t>The compan</w:t>
             </w:r>
             <w:r>
               <w:rPr>
@@ -5055,7 +5158,37 @@
                 <w:sz w:val="24"/>
                 <w:szCs w:val="24"/>
               </w:rPr>
-              <w:t xml:space="preserve"> increases its fleet of rental vehicles at random times based on owners’ interest (Vehicle Purchase)</w:t>
+              <w:t>ies</w:t>
+            </w:r>
+            <w:r>
+              <w:rPr>
+                <w:rFonts w:ascii="Times New Roman" w:hAnsi="Times New Roman" w:cs="Times New Roman"/>
+                <w:bCs/>
+                <w:color w:val="000000"/>
+                <w:sz w:val="24"/>
+                <w:szCs w:val="24"/>
+              </w:rPr>
+              <w:t xml:space="preserve"> increase </w:t>
+            </w:r>
+            <w:r>
+              <w:rPr>
+                <w:rFonts w:ascii="Times New Roman" w:hAnsi="Times New Roman" w:cs="Times New Roman"/>
+                <w:bCs/>
+                <w:color w:val="000000"/>
+                <w:sz w:val="24"/>
+                <w:szCs w:val="24"/>
+              </w:rPr>
+              <w:t>their</w:t>
+            </w:r>
+            <w:r>
+              <w:rPr>
+                <w:rFonts w:ascii="Times New Roman" w:hAnsi="Times New Roman" w:cs="Times New Roman"/>
+                <w:bCs/>
+                <w:color w:val="000000"/>
+                <w:sz w:val="24"/>
+                <w:szCs w:val="24"/>
+              </w:rPr>
+              <w:t xml:space="preserve"> fleet of rental vehicles at random times based on owners’ interest (Vehicle Purchase)</w:t>
             </w:r>
           </w:p>
         </w:tc>
@@ -5313,6 +5446,16 @@
                 <w:lang w:bidi="he-IL"/>
               </w:rPr>
             </w:pPr>
+            <w:r>
+              <w:rPr>
+                <w:rFonts w:ascii="Times New Roman" w:hAnsi="Times New Roman" w:cs="Times New Roman"/>
+                <w:iCs/>
+                <w:sz w:val="24"/>
+                <w:szCs w:val="24"/>
+                <w:lang w:bidi="he-IL"/>
+              </w:rPr>
+              <w:t>Customers walk-in to book or rent vehicles</w:t>
+            </w:r>
           </w:p>
         </w:tc>
         <w:tc>
@@ -5332,6 +5475,16 @@
                 <w:lang w:bidi="he-IL"/>
               </w:rPr>
             </w:pPr>
+            <w:r>
+              <w:rPr>
+                <w:rFonts w:ascii="Times New Roman" w:hAnsi="Times New Roman" w:cs="Times New Roman"/>
+                <w:iCs/>
+                <w:sz w:val="24"/>
+                <w:szCs w:val="24"/>
+                <w:lang w:bidi="he-IL"/>
+              </w:rPr>
+              <w:t>Walk in customers should be booked on the online system only</w:t>
+            </w:r>
           </w:p>
         </w:tc>
         <w:tc>
@@ -5351,6 +5504,16 @@
                 <w:lang w:bidi="he-IL"/>
               </w:rPr>
             </w:pPr>
+            <w:r>
+              <w:rPr>
+                <w:rFonts w:ascii="Times New Roman" w:hAnsi="Times New Roman" w:cs="Times New Roman"/>
+                <w:iCs/>
+                <w:sz w:val="24"/>
+                <w:szCs w:val="24"/>
+                <w:lang w:bidi="he-IL"/>
+              </w:rPr>
+              <w:t xml:space="preserve">Sales staff should be able to book or rent vehicles on the system for the walk-in customers </w:t>
+            </w:r>
           </w:p>
         </w:tc>
       </w:tr>
@@ -5401,6 +5564,16 @@
                 <w:lang w:bidi="he-IL"/>
               </w:rPr>
             </w:pPr>
+            <w:r>
+              <w:rPr>
+                <w:rFonts w:ascii="Times New Roman" w:hAnsi="Times New Roman" w:cs="Times New Roman"/>
+                <w:iCs/>
+                <w:sz w:val="24"/>
+                <w:szCs w:val="24"/>
+                <w:lang w:bidi="he-IL"/>
+              </w:rPr>
+              <w:t>Customers with bookings come to collect their rental vehicle</w:t>
+            </w:r>
           </w:p>
         </w:tc>
         <w:tc>
@@ -5420,31 +5593,381 @@
                 <w:lang w:bidi="he-IL"/>
               </w:rPr>
             </w:pPr>
+            <w:r>
+              <w:rPr>
+                <w:rFonts w:ascii="Times New Roman" w:hAnsi="Times New Roman" w:cs="Times New Roman"/>
+                <w:iCs/>
+                <w:sz w:val="24"/>
+                <w:szCs w:val="24"/>
+                <w:lang w:bidi="he-IL"/>
+              </w:rPr>
+              <w:t xml:space="preserve">Booking record should be cross checked with customer information presented physically and vehicle should be </w:t>
+            </w:r>
+            <w:r>
+              <w:rPr>
+                <w:rFonts w:ascii="Times New Roman" w:hAnsi="Times New Roman" w:cs="Times New Roman"/>
+                <w:iCs/>
+                <w:sz w:val="24"/>
+                <w:szCs w:val="24"/>
+                <w:lang w:bidi="he-IL"/>
+              </w:rPr>
+              <w:lastRenderedPageBreak/>
+              <w:t>handed over</w:t>
+            </w:r>
           </w:p>
         </w:tc>
         <w:tc>
           <w:tcPr>
             <w:tcW w:w="2394" w:type="dxa"/>
-          </w:tcPr>
-          <w:p>
-            <w:pPr>
-              <w:autoSpaceDE w:val="0"/>
-              <w:autoSpaceDN w:val="0"/>
-              <w:adjustRightInd w:val="0"/>
-              <w:rPr>
-                <w:rFonts w:ascii="Times New Roman" w:hAnsi="Times New Roman" w:cs="Times New Roman"/>
-                <w:iCs/>
-                <w:sz w:val="24"/>
-                <w:szCs w:val="24"/>
-                <w:lang w:bidi="he-IL"/>
-              </w:rPr>
-            </w:pPr>
+            <w:vMerge w:val="restart"/>
+          </w:tcPr>
+          <w:p>
+            <w:pPr>
+              <w:autoSpaceDE w:val="0"/>
+              <w:autoSpaceDN w:val="0"/>
+              <w:adjustRightInd w:val="0"/>
+              <w:rPr>
+                <w:rFonts w:ascii="Times New Roman" w:hAnsi="Times New Roman" w:cs="Times New Roman"/>
+                <w:iCs/>
+                <w:sz w:val="24"/>
+                <w:szCs w:val="24"/>
+                <w:lang w:bidi="he-IL"/>
+              </w:rPr>
+            </w:pPr>
+            <w:r>
+              <w:rPr>
+                <w:rFonts w:ascii="Times New Roman" w:hAnsi="Times New Roman" w:cs="Times New Roman"/>
+                <w:iCs/>
+                <w:sz w:val="24"/>
+                <w:szCs w:val="24"/>
+                <w:lang w:bidi="he-IL"/>
+              </w:rPr>
+              <w:lastRenderedPageBreak/>
+              <w:t xml:space="preserve">Sales staff should have view and update access to all bookings and </w:t>
+            </w:r>
+            <w:r>
+              <w:rPr>
+                <w:rFonts w:ascii="Times New Roman" w:hAnsi="Times New Roman" w:cs="Times New Roman"/>
+                <w:iCs/>
+                <w:sz w:val="24"/>
+                <w:szCs w:val="24"/>
+                <w:lang w:bidi="he-IL"/>
+              </w:rPr>
+              <w:t xml:space="preserve">should be able to book incoming customers from their </w:t>
+            </w:r>
+            <w:r>
+              <w:rPr>
+                <w:rFonts w:ascii="Times New Roman" w:hAnsi="Times New Roman" w:cs="Times New Roman"/>
+                <w:iCs/>
+                <w:sz w:val="24"/>
+                <w:szCs w:val="24"/>
+                <w:lang w:bidi="he-IL"/>
+              </w:rPr>
+              <w:lastRenderedPageBreak/>
+              <w:t>computer after receiving the required information from the client.</w:t>
+            </w:r>
+            <w:r>
+              <w:rPr>
+                <w:rFonts w:ascii="Times New Roman" w:hAnsi="Times New Roman" w:cs="Times New Roman"/>
+                <w:iCs/>
+                <w:sz w:val="24"/>
+                <w:szCs w:val="24"/>
+                <w:lang w:bidi="he-IL"/>
+              </w:rPr>
+              <w:t xml:space="preserve"> </w:t>
+            </w:r>
           </w:p>
         </w:tc>
       </w:tr>
       <w:tr>
         <w:tc>
           <w:tcPr>
+            <w:tcW w:w="558" w:type="dxa"/>
+          </w:tcPr>
+          <w:p>
+            <w:pPr>
+              <w:autoSpaceDE w:val="0"/>
+              <w:autoSpaceDN w:val="0"/>
+              <w:adjustRightInd w:val="0"/>
+              <w:rPr>
+                <w:rFonts w:ascii="Times New Roman" w:hAnsi="Times New Roman" w:cs="Times New Roman"/>
+                <w:iCs/>
+                <w:sz w:val="24"/>
+                <w:szCs w:val="24"/>
+                <w:lang w:bidi="he-IL"/>
+              </w:rPr>
+            </w:pPr>
+            <w:r>
+              <w:rPr>
+                <w:rFonts w:ascii="Times New Roman" w:hAnsi="Times New Roman" w:cs="Times New Roman"/>
+                <w:iCs/>
+                <w:sz w:val="24"/>
+                <w:szCs w:val="24"/>
+                <w:lang w:bidi="he-IL"/>
+              </w:rPr>
+              <w:lastRenderedPageBreak/>
+              <w:t>6</w:t>
+            </w:r>
+          </w:p>
+        </w:tc>
+        <w:tc>
+          <w:tcPr>
+            <w:tcW w:w="4230" w:type="dxa"/>
+          </w:tcPr>
+          <w:p>
+            <w:pPr>
+              <w:autoSpaceDE w:val="0"/>
+              <w:autoSpaceDN w:val="0"/>
+              <w:adjustRightInd w:val="0"/>
+              <w:rPr>
+                <w:rFonts w:ascii="Times New Roman" w:hAnsi="Times New Roman" w:cs="Times New Roman"/>
+                <w:iCs/>
+                <w:sz w:val="24"/>
+                <w:szCs w:val="24"/>
+                <w:lang w:bidi="he-IL"/>
+              </w:rPr>
+            </w:pPr>
+            <w:r>
+              <w:rPr>
+                <w:rFonts w:ascii="Times New Roman" w:hAnsi="Times New Roman" w:cs="Times New Roman"/>
+                <w:iCs/>
+                <w:sz w:val="24"/>
+                <w:szCs w:val="24"/>
+                <w:lang w:bidi="he-IL"/>
+              </w:rPr>
+              <w:t>Customers come to return their rental vehicle</w:t>
+            </w:r>
+          </w:p>
+        </w:tc>
+        <w:tc>
+          <w:tcPr>
+            <w:tcW w:w="2394" w:type="dxa"/>
+          </w:tcPr>
+          <w:p>
+            <w:pPr>
+              <w:autoSpaceDE w:val="0"/>
+              <w:autoSpaceDN w:val="0"/>
+              <w:adjustRightInd w:val="0"/>
+              <w:rPr>
+                <w:rFonts w:ascii="Times New Roman" w:hAnsi="Times New Roman" w:cs="Times New Roman"/>
+                <w:iCs/>
+                <w:sz w:val="24"/>
+                <w:szCs w:val="24"/>
+                <w:lang w:bidi="he-IL"/>
+              </w:rPr>
+            </w:pPr>
+            <w:r>
+              <w:rPr>
+                <w:rFonts w:ascii="Times New Roman" w:hAnsi="Times New Roman" w:cs="Times New Roman"/>
+                <w:iCs/>
+                <w:sz w:val="24"/>
+                <w:szCs w:val="24"/>
+                <w:lang w:bidi="he-IL"/>
+              </w:rPr>
+              <w:t>Booking record should be cross checked with customer information presented physically and vehicle should be checked and received</w:t>
+            </w:r>
+          </w:p>
+        </w:tc>
+        <w:tc>
+          <w:tcPr>
+            <w:tcW w:w="2394" w:type="dxa"/>
+            <w:vMerge/>
+          </w:tcPr>
+          <w:p>
+            <w:pPr>
+              <w:autoSpaceDE w:val="0"/>
+              <w:autoSpaceDN w:val="0"/>
+              <w:adjustRightInd w:val="0"/>
+              <w:rPr>
+                <w:rFonts w:ascii="Times New Roman" w:hAnsi="Times New Roman" w:cs="Times New Roman"/>
+                <w:iCs/>
+                <w:sz w:val="24"/>
+                <w:szCs w:val="24"/>
+                <w:lang w:bidi="he-IL"/>
+              </w:rPr>
+            </w:pPr>
+          </w:p>
+        </w:tc>
+      </w:tr>
+      <w:tr>
+        <w:tc>
+          <w:tcPr>
+            <w:tcW w:w="558" w:type="dxa"/>
+          </w:tcPr>
+          <w:p>
+            <w:pPr>
+              <w:autoSpaceDE w:val="0"/>
+              <w:autoSpaceDN w:val="0"/>
+              <w:adjustRightInd w:val="0"/>
+              <w:rPr>
+                <w:rFonts w:ascii="Times New Roman" w:hAnsi="Times New Roman" w:cs="Times New Roman"/>
+                <w:iCs/>
+                <w:sz w:val="24"/>
+                <w:szCs w:val="24"/>
+                <w:lang w:bidi="he-IL"/>
+              </w:rPr>
+            </w:pPr>
+            <w:r>
+              <w:rPr>
+                <w:rFonts w:ascii="Times New Roman" w:hAnsi="Times New Roman" w:cs="Times New Roman"/>
+                <w:iCs/>
+                <w:sz w:val="24"/>
+                <w:szCs w:val="24"/>
+                <w:lang w:bidi="he-IL"/>
+              </w:rPr>
+              <w:t>7</w:t>
+            </w:r>
+          </w:p>
+        </w:tc>
+        <w:tc>
+          <w:tcPr>
+            <w:tcW w:w="4230" w:type="dxa"/>
+          </w:tcPr>
+          <w:p>
+            <w:pPr>
+              <w:autoSpaceDE w:val="0"/>
+              <w:autoSpaceDN w:val="0"/>
+              <w:adjustRightInd w:val="0"/>
+              <w:rPr>
+                <w:rFonts w:ascii="Times New Roman" w:hAnsi="Times New Roman" w:cs="Times New Roman"/>
+                <w:iCs/>
+                <w:sz w:val="24"/>
+                <w:szCs w:val="24"/>
+                <w:lang w:bidi="he-IL"/>
+              </w:rPr>
+            </w:pPr>
+          </w:p>
+        </w:tc>
+        <w:tc>
+          <w:tcPr>
+            <w:tcW w:w="2394" w:type="dxa"/>
+          </w:tcPr>
+          <w:p>
+            <w:pPr>
+              <w:autoSpaceDE w:val="0"/>
+              <w:autoSpaceDN w:val="0"/>
+              <w:adjustRightInd w:val="0"/>
+              <w:rPr>
+                <w:rFonts w:ascii="Times New Roman" w:hAnsi="Times New Roman" w:cs="Times New Roman"/>
+                <w:iCs/>
+                <w:sz w:val="24"/>
+                <w:szCs w:val="24"/>
+                <w:lang w:bidi="he-IL"/>
+              </w:rPr>
+            </w:pPr>
+          </w:p>
+        </w:tc>
+        <w:tc>
+          <w:tcPr>
+            <w:tcW w:w="2394" w:type="dxa"/>
+          </w:tcPr>
+          <w:p>
+            <w:pPr>
+              <w:autoSpaceDE w:val="0"/>
+              <w:autoSpaceDN w:val="0"/>
+              <w:adjustRightInd w:val="0"/>
+              <w:rPr>
+                <w:rFonts w:ascii="Times New Roman" w:hAnsi="Times New Roman" w:cs="Times New Roman"/>
+                <w:iCs/>
+                <w:sz w:val="24"/>
+                <w:szCs w:val="24"/>
+                <w:lang w:bidi="he-IL"/>
+              </w:rPr>
+            </w:pPr>
+          </w:p>
+        </w:tc>
+      </w:tr>
+      <w:tr>
+        <w:tc>
+          <w:tcPr>
+            <w:tcW w:w="558" w:type="dxa"/>
+          </w:tcPr>
+          <w:p>
+            <w:pPr>
+              <w:autoSpaceDE w:val="0"/>
+              <w:autoSpaceDN w:val="0"/>
+              <w:adjustRightInd w:val="0"/>
+              <w:rPr>
+                <w:rFonts w:ascii="Times New Roman" w:hAnsi="Times New Roman" w:cs="Times New Roman"/>
+                <w:iCs/>
+                <w:sz w:val="24"/>
+                <w:szCs w:val="24"/>
+                <w:lang w:bidi="he-IL"/>
+              </w:rPr>
+            </w:pPr>
+            <w:r>
+              <w:rPr>
+                <w:rFonts w:ascii="Times New Roman" w:hAnsi="Times New Roman" w:cs="Times New Roman"/>
+                <w:iCs/>
+                <w:sz w:val="24"/>
+                <w:szCs w:val="24"/>
+                <w:lang w:bidi="he-IL"/>
+              </w:rPr>
+              <w:t>8</w:t>
+            </w:r>
+          </w:p>
+        </w:tc>
+        <w:tc>
+          <w:tcPr>
+            <w:tcW w:w="4230" w:type="dxa"/>
+          </w:tcPr>
+          <w:p>
+            <w:pPr>
+              <w:autoSpaceDE w:val="0"/>
+              <w:autoSpaceDN w:val="0"/>
+              <w:adjustRightInd w:val="0"/>
+              <w:rPr>
+                <w:rFonts w:ascii="Times New Roman" w:hAnsi="Times New Roman" w:cs="Times New Roman"/>
+                <w:iCs/>
+                <w:sz w:val="24"/>
+                <w:szCs w:val="24"/>
+                <w:lang w:bidi="he-IL"/>
+              </w:rPr>
+            </w:pPr>
+          </w:p>
+        </w:tc>
+        <w:tc>
+          <w:tcPr>
+            <w:tcW w:w="2394" w:type="dxa"/>
+          </w:tcPr>
+          <w:p>
+            <w:pPr>
+              <w:autoSpaceDE w:val="0"/>
+              <w:autoSpaceDN w:val="0"/>
+              <w:adjustRightInd w:val="0"/>
+              <w:rPr>
+                <w:rFonts w:ascii="Times New Roman" w:hAnsi="Times New Roman" w:cs="Times New Roman"/>
+                <w:iCs/>
+                <w:sz w:val="24"/>
+                <w:szCs w:val="24"/>
+                <w:lang w:bidi="he-IL"/>
+              </w:rPr>
+            </w:pPr>
+          </w:p>
+        </w:tc>
+        <w:tc>
+          <w:tcPr>
+            <w:tcW w:w="2394" w:type="dxa"/>
+          </w:tcPr>
+          <w:p>
+            <w:pPr>
+              <w:autoSpaceDE w:val="0"/>
+              <w:autoSpaceDN w:val="0"/>
+              <w:adjustRightInd w:val="0"/>
+              <w:rPr>
+                <w:rFonts w:ascii="Times New Roman" w:hAnsi="Times New Roman" w:cs="Times New Roman"/>
+                <w:iCs/>
+                <w:sz w:val="24"/>
+                <w:szCs w:val="24"/>
+                <w:lang w:bidi="he-IL"/>
+              </w:rPr>
+            </w:pPr>
+          </w:p>
+        </w:tc>
+      </w:tr>
+      <w:tr>
+        <w:tc>
+          <w:tcPr>
             <w:tcW w:w="9576" w:type="dxa"/>
             <w:gridSpan w:val="4"/>
           </w:tcPr>
@@ -5471,7 +5994,7 @@
                 <w:szCs w:val="24"/>
                 <w:lang w:bidi="he-IL"/>
               </w:rPr>
-              <w:t>Sales Staff</w:t>
+              <w:t>Customers</w:t>
             </w:r>
           </w:p>
         </w:tc>
@@ -5502,7 +6025,7 @@
                 <w:szCs w:val="24"/>
                 <w:lang w:bidi="he-IL"/>
               </w:rPr>
-              <w:t>6</w:t>
+              <w:t>9</w:t>
             </w:r>
           </w:p>
         </w:tc>
@@ -5531,7 +6054,7 @@
                 <w:szCs w:val="24"/>
                 <w:lang w:bidi="he-IL"/>
               </w:rPr>
-              <w:t>Customers walk-in to book or rent vehicles</w:t>
+              <w:t>Customers browse for vehicles of their interest</w:t>
             </w:r>
           </w:p>
         </w:tc>
@@ -5560,7 +6083,37 @@
                 <w:szCs w:val="24"/>
                 <w:lang w:bidi="he-IL"/>
               </w:rPr>
-              <w:t>Walk in customers should be booked on the online system only</w:t>
+              <w:t xml:space="preserve">Customers should be able to </w:t>
+            </w:r>
+            <w:r>
+              <w:rPr>
+                <w:rFonts w:ascii="Times New Roman" w:hAnsi="Times New Roman" w:cs="Times New Roman"/>
+                <w:iCs/>
+                <w:sz w:val="24"/>
+                <w:szCs w:val="24"/>
+                <w:lang w:bidi="he-IL"/>
+              </w:rPr>
+              <w:t>search and</w:t>
+            </w:r>
+            <w:r>
+              <w:rPr>
+                <w:rFonts w:ascii="Times New Roman" w:hAnsi="Times New Roman" w:cs="Times New Roman"/>
+                <w:iCs/>
+                <w:sz w:val="24"/>
+                <w:szCs w:val="24"/>
+                <w:lang w:bidi="he-IL"/>
+              </w:rPr>
+              <w:t xml:space="preserve"> </w:t>
+            </w:r>
+            <w:r>
+              <w:rPr>
+                <w:rFonts w:ascii="Times New Roman" w:hAnsi="Times New Roman" w:cs="Times New Roman"/>
+                <w:iCs/>
+                <w:sz w:val="24"/>
+                <w:szCs w:val="24"/>
+                <w:lang w:bidi="he-IL"/>
+              </w:rPr>
+              <w:t>get a list of vehicles based on their interest along with information on price, availability and other service features</w:t>
             </w:r>
           </w:p>
         </w:tc>
@@ -5581,16 +6134,6 @@
                 <w:lang w:bidi="he-IL"/>
               </w:rPr>
             </w:pPr>
-            <w:r>
-              <w:rPr>
-                <w:rFonts w:ascii="Times New Roman" w:hAnsi="Times New Roman" w:cs="Times New Roman"/>
-                <w:iCs/>
-                <w:sz w:val="24"/>
-                <w:szCs w:val="24"/>
-                <w:lang w:bidi="he-IL"/>
-              </w:rPr>
-              <w:t xml:space="preserve">Sales staff should be able to book or rent vehicles on the system for the walk-in customers </w:t>
-            </w:r>
           </w:p>
         </w:tc>
       </w:tr>
@@ -5620,8 +6163,7 @@
                 <w:szCs w:val="24"/>
                 <w:lang w:bidi="he-IL"/>
               </w:rPr>
-              <w:lastRenderedPageBreak/>
-              <w:t>7</w:t>
+              <w:t>10</w:t>
             </w:r>
           </w:p>
         </w:tc>
@@ -5650,7 +6192,7 @@
                 <w:szCs w:val="24"/>
                 <w:lang w:bidi="he-IL"/>
               </w:rPr>
-              <w:t>Customers with bookings come to collect their rental vehicle</w:t>
+              <w:t>Customers book/rent a vehicle for a future date</w:t>
             </w:r>
           </w:p>
         </w:tc>
@@ -5679,38 +6221,29 @@
                 <w:szCs w:val="24"/>
                 <w:lang w:bidi="he-IL"/>
               </w:rPr>
-              <w:t>Booking record should be cross checked with customer information presented physically and vehicle should be handed over</w:t>
+              <w:t>Customers should be able to reserve a vehicle online</w:t>
             </w:r>
           </w:p>
         </w:tc>
         <w:tc>
           <w:tcPr>
             <w:tcW w:w="2394" w:type="dxa"/>
-            <w:vMerge w:val="restart"/>
-          </w:tcPr>
-          <w:p>
-            <w:pPr>
-              <w:autoSpaceDE w:val="0"/>
-              <w:autoSpaceDN w:val="0"/>
-              <w:adjustRightInd w:val="0"/>
-              <w:rPr>
-                <w:rFonts w:ascii="Times New Roman" w:hAnsi="Times New Roman" w:cs="Times New Roman"/>
-                <w:iCs/>
-                <w:sz w:val="24"/>
-                <w:szCs w:val="24"/>
-                <w:lang w:bidi="he-IL"/>
-              </w:rPr>
-            </w:pPr>
-            <w:r>
-              <w:rPr>
-                <w:rFonts w:ascii="Times New Roman" w:hAnsi="Times New Roman" w:cs="Times New Roman"/>
-                <w:iCs/>
-                <w:sz w:val="24"/>
-                <w:szCs w:val="24"/>
-                <w:lang w:bidi="he-IL"/>
-              </w:rPr>
-              <w:t xml:space="preserve">Sales staff should have view and update access to all bookings and vehicle availability </w:t>
-            </w:r>
+          </w:tcPr>
+          <w:p>
+            <w:pPr>
+              <w:autoSpaceDE w:val="0"/>
+              <w:autoSpaceDN w:val="0"/>
+              <w:adjustRightInd w:val="0"/>
+              <w:rPr>
+                <w:rFonts w:ascii="Times New Roman" w:hAnsi="Times New Roman" w:cs="Times New Roman"/>
+                <w:iCs/>
+                <w:sz w:val="24"/>
+                <w:szCs w:val="24"/>
+                <w:lang w:bidi="he-IL"/>
+              </w:rPr>
+            </w:pPr>
+            <w:bookmarkStart w:id="0" w:name="_GoBack"/>
+            <w:bookmarkEnd w:id="0"/>
           </w:p>
         </w:tc>
       </w:tr>
@@ -5740,7 +6273,17 @@
                 <w:szCs w:val="24"/>
                 <w:lang w:bidi="he-IL"/>
               </w:rPr>
-              <w:t>8</w:t>
+              <w:t>1</w:t>
+            </w:r>
+            <w:r>
+              <w:rPr>
+                <w:rFonts w:ascii="Times New Roman" w:hAnsi="Times New Roman" w:cs="Times New Roman"/>
+                <w:iCs/>
+                <w:sz w:val="24"/>
+                <w:szCs w:val="24"/>
+                <w:lang w:bidi="he-IL"/>
+              </w:rPr>
+              <w:t>1</w:t>
             </w:r>
           </w:p>
         </w:tc>
@@ -5769,7 +6312,7 @@
                 <w:szCs w:val="24"/>
                 <w:lang w:bidi="he-IL"/>
               </w:rPr>
-              <w:t>Customers come to return their rental vehicle</w:t>
+              <w:t>Customers fill and sign agreement form upon receiving a rented vehicle</w:t>
             </w:r>
           </w:p>
         </w:tc>
@@ -5798,523 +6341,8 @@
                 <w:szCs w:val="24"/>
                 <w:lang w:bidi="he-IL"/>
               </w:rPr>
-              <w:t>Booking record should be cross checked with customer information presented physically and vehicle should be checked and received</w:t>
-            </w:r>
-          </w:p>
-        </w:tc>
-        <w:tc>
-          <w:tcPr>
-            <w:tcW w:w="2394" w:type="dxa"/>
-            <w:vMerge/>
-          </w:tcPr>
-          <w:p>
-            <w:pPr>
-              <w:autoSpaceDE w:val="0"/>
-              <w:autoSpaceDN w:val="0"/>
-              <w:adjustRightInd w:val="0"/>
-              <w:rPr>
-                <w:rFonts w:ascii="Times New Roman" w:hAnsi="Times New Roman" w:cs="Times New Roman"/>
-                <w:iCs/>
-                <w:sz w:val="24"/>
-                <w:szCs w:val="24"/>
-                <w:lang w:bidi="he-IL"/>
-              </w:rPr>
-            </w:pPr>
-          </w:p>
-        </w:tc>
-      </w:tr>
-      <w:tr>
-        <w:tc>
-          <w:tcPr>
-            <w:tcW w:w="558" w:type="dxa"/>
-          </w:tcPr>
-          <w:p>
-            <w:pPr>
-              <w:autoSpaceDE w:val="0"/>
-              <w:autoSpaceDN w:val="0"/>
-              <w:adjustRightInd w:val="0"/>
-              <w:rPr>
-                <w:rFonts w:ascii="Times New Roman" w:hAnsi="Times New Roman" w:cs="Times New Roman"/>
-                <w:iCs/>
-                <w:sz w:val="24"/>
-                <w:szCs w:val="24"/>
-                <w:lang w:bidi="he-IL"/>
-              </w:rPr>
-            </w:pPr>
-            <w:r>
-              <w:rPr>
-                <w:rFonts w:ascii="Times New Roman" w:hAnsi="Times New Roman" w:cs="Times New Roman"/>
-                <w:iCs/>
-                <w:sz w:val="24"/>
-                <w:szCs w:val="24"/>
-                <w:lang w:bidi="he-IL"/>
-              </w:rPr>
-              <w:t>9</w:t>
-            </w:r>
-          </w:p>
-        </w:tc>
-        <w:tc>
-          <w:tcPr>
-            <w:tcW w:w="4230" w:type="dxa"/>
-          </w:tcPr>
-          <w:p>
-            <w:pPr>
-              <w:autoSpaceDE w:val="0"/>
-              <w:autoSpaceDN w:val="0"/>
-              <w:adjustRightInd w:val="0"/>
-              <w:rPr>
-                <w:rFonts w:ascii="Times New Roman" w:hAnsi="Times New Roman" w:cs="Times New Roman"/>
-                <w:iCs/>
-                <w:sz w:val="24"/>
-                <w:szCs w:val="24"/>
-                <w:lang w:bidi="he-IL"/>
-              </w:rPr>
-            </w:pPr>
-          </w:p>
-        </w:tc>
-        <w:tc>
-          <w:tcPr>
-            <w:tcW w:w="2394" w:type="dxa"/>
-          </w:tcPr>
-          <w:p>
-            <w:pPr>
-              <w:autoSpaceDE w:val="0"/>
-              <w:autoSpaceDN w:val="0"/>
-              <w:adjustRightInd w:val="0"/>
-              <w:rPr>
-                <w:rFonts w:ascii="Times New Roman" w:hAnsi="Times New Roman" w:cs="Times New Roman"/>
-                <w:iCs/>
-                <w:sz w:val="24"/>
-                <w:szCs w:val="24"/>
-                <w:lang w:bidi="he-IL"/>
-              </w:rPr>
-            </w:pPr>
-          </w:p>
-        </w:tc>
-        <w:tc>
-          <w:tcPr>
-            <w:tcW w:w="2394" w:type="dxa"/>
-          </w:tcPr>
-          <w:p>
-            <w:pPr>
-              <w:autoSpaceDE w:val="0"/>
-              <w:autoSpaceDN w:val="0"/>
-              <w:adjustRightInd w:val="0"/>
-              <w:rPr>
-                <w:rFonts w:ascii="Times New Roman" w:hAnsi="Times New Roman" w:cs="Times New Roman"/>
-                <w:iCs/>
-                <w:sz w:val="24"/>
-                <w:szCs w:val="24"/>
-                <w:lang w:bidi="he-IL"/>
-              </w:rPr>
-            </w:pPr>
-          </w:p>
-        </w:tc>
-      </w:tr>
-      <w:tr>
-        <w:tc>
-          <w:tcPr>
-            <w:tcW w:w="558" w:type="dxa"/>
-          </w:tcPr>
-          <w:p>
-            <w:pPr>
-              <w:autoSpaceDE w:val="0"/>
-              <w:autoSpaceDN w:val="0"/>
-              <w:adjustRightInd w:val="0"/>
-              <w:rPr>
-                <w:rFonts w:ascii="Times New Roman" w:hAnsi="Times New Roman" w:cs="Times New Roman"/>
-                <w:iCs/>
-                <w:sz w:val="24"/>
-                <w:szCs w:val="24"/>
-                <w:lang w:bidi="he-IL"/>
-              </w:rPr>
-            </w:pPr>
-            <w:r>
-              <w:rPr>
-                <w:rFonts w:ascii="Times New Roman" w:hAnsi="Times New Roman" w:cs="Times New Roman"/>
-                <w:iCs/>
-                <w:sz w:val="24"/>
-                <w:szCs w:val="24"/>
-                <w:lang w:bidi="he-IL"/>
-              </w:rPr>
-              <w:t>10</w:t>
-            </w:r>
-          </w:p>
-        </w:tc>
-        <w:tc>
-          <w:tcPr>
-            <w:tcW w:w="4230" w:type="dxa"/>
-          </w:tcPr>
-          <w:p>
-            <w:pPr>
-              <w:autoSpaceDE w:val="0"/>
-              <w:autoSpaceDN w:val="0"/>
-              <w:adjustRightInd w:val="0"/>
-              <w:rPr>
-                <w:rFonts w:ascii="Times New Roman" w:hAnsi="Times New Roman" w:cs="Times New Roman"/>
-                <w:iCs/>
-                <w:sz w:val="24"/>
-                <w:szCs w:val="24"/>
-                <w:lang w:bidi="he-IL"/>
-              </w:rPr>
-            </w:pPr>
-          </w:p>
-        </w:tc>
-        <w:tc>
-          <w:tcPr>
-            <w:tcW w:w="2394" w:type="dxa"/>
-          </w:tcPr>
-          <w:p>
-            <w:pPr>
-              <w:autoSpaceDE w:val="0"/>
-              <w:autoSpaceDN w:val="0"/>
-              <w:adjustRightInd w:val="0"/>
-              <w:rPr>
-                <w:rFonts w:ascii="Times New Roman" w:hAnsi="Times New Roman" w:cs="Times New Roman"/>
-                <w:iCs/>
-                <w:sz w:val="24"/>
-                <w:szCs w:val="24"/>
-                <w:lang w:bidi="he-IL"/>
-              </w:rPr>
-            </w:pPr>
-          </w:p>
-        </w:tc>
-        <w:tc>
-          <w:tcPr>
-            <w:tcW w:w="2394" w:type="dxa"/>
-          </w:tcPr>
-          <w:p>
-            <w:pPr>
-              <w:autoSpaceDE w:val="0"/>
-              <w:autoSpaceDN w:val="0"/>
-              <w:adjustRightInd w:val="0"/>
-              <w:rPr>
-                <w:rFonts w:ascii="Times New Roman" w:hAnsi="Times New Roman" w:cs="Times New Roman"/>
-                <w:iCs/>
-                <w:sz w:val="24"/>
-                <w:szCs w:val="24"/>
-                <w:lang w:bidi="he-IL"/>
-              </w:rPr>
-            </w:pPr>
-          </w:p>
-        </w:tc>
-      </w:tr>
-      <w:tr>
-        <w:tc>
-          <w:tcPr>
-            <w:tcW w:w="9576" w:type="dxa"/>
-            <w:gridSpan w:val="4"/>
-          </w:tcPr>
-          <w:p>
-            <w:pPr>
-              <w:autoSpaceDE w:val="0"/>
-              <w:autoSpaceDN w:val="0"/>
-              <w:adjustRightInd w:val="0"/>
-              <w:rPr>
-                <w:rFonts w:ascii="Times New Roman" w:hAnsi="Times New Roman" w:cs="Times New Roman"/>
-                <w:b/>
-                <w:iCs/>
-                <w:sz w:val="24"/>
-                <w:szCs w:val="24"/>
-                <w:lang w:bidi="he-IL"/>
-              </w:rPr>
-            </w:pPr>
-            <w:r>
-              <w:rPr>
-                <w:rFonts w:ascii="Times New Roman" w:hAnsi="Times New Roman" w:cs="Times New Roman"/>
-                <w:b/>
-                <w:iCs/>
-                <w:sz w:val="24"/>
-                <w:szCs w:val="24"/>
-                <w:lang w:bidi="he-IL"/>
-              </w:rPr>
-              <w:t>Customers</w:t>
-            </w:r>
-          </w:p>
-        </w:tc>
-      </w:tr>
-      <w:tr>
-        <w:tc>
-          <w:tcPr>
-            <w:tcW w:w="558" w:type="dxa"/>
-          </w:tcPr>
-          <w:p>
-            <w:pPr>
-              <w:autoSpaceDE w:val="0"/>
-              <w:autoSpaceDN w:val="0"/>
-              <w:adjustRightInd w:val="0"/>
-              <w:rPr>
-                <w:rFonts w:ascii="Times New Roman" w:hAnsi="Times New Roman" w:cs="Times New Roman"/>
-                <w:iCs/>
-                <w:sz w:val="24"/>
-                <w:szCs w:val="24"/>
-                <w:lang w:bidi="he-IL"/>
-              </w:rPr>
-            </w:pPr>
-            <w:r>
-              <w:rPr>
-                <w:rFonts w:ascii="Times New Roman" w:hAnsi="Times New Roman" w:cs="Times New Roman"/>
-                <w:iCs/>
-                <w:sz w:val="24"/>
-                <w:szCs w:val="24"/>
-                <w:lang w:bidi="he-IL"/>
-              </w:rPr>
-              <w:t>11</w:t>
-            </w:r>
-          </w:p>
-        </w:tc>
-        <w:tc>
-          <w:tcPr>
-            <w:tcW w:w="4230" w:type="dxa"/>
-          </w:tcPr>
-          <w:p>
-            <w:pPr>
-              <w:autoSpaceDE w:val="0"/>
-              <w:autoSpaceDN w:val="0"/>
-              <w:adjustRightInd w:val="0"/>
-              <w:rPr>
-                <w:rFonts w:ascii="Times New Roman" w:hAnsi="Times New Roman" w:cs="Times New Roman"/>
-                <w:iCs/>
-                <w:sz w:val="24"/>
-                <w:szCs w:val="24"/>
-                <w:lang w:bidi="he-IL"/>
-              </w:rPr>
-            </w:pPr>
-            <w:r>
-              <w:rPr>
-                <w:rFonts w:ascii="Times New Roman" w:hAnsi="Times New Roman" w:cs="Times New Roman"/>
-                <w:iCs/>
-                <w:sz w:val="24"/>
-                <w:szCs w:val="24"/>
-                <w:lang w:bidi="he-IL"/>
-              </w:rPr>
-              <w:t>Customers browse for vehicles of their interest</w:t>
-            </w:r>
-          </w:p>
-        </w:tc>
-        <w:tc>
-          <w:tcPr>
-            <w:tcW w:w="2394" w:type="dxa"/>
-          </w:tcPr>
-          <w:p>
-            <w:pPr>
-              <w:autoSpaceDE w:val="0"/>
-              <w:autoSpaceDN w:val="0"/>
-              <w:adjustRightInd w:val="0"/>
-              <w:rPr>
-                <w:rFonts w:ascii="Times New Roman" w:hAnsi="Times New Roman" w:cs="Times New Roman"/>
-                <w:iCs/>
-                <w:sz w:val="24"/>
-                <w:szCs w:val="24"/>
-                <w:lang w:bidi="he-IL"/>
-              </w:rPr>
-            </w:pPr>
-            <w:r>
-              <w:rPr>
-                <w:rFonts w:ascii="Times New Roman" w:hAnsi="Times New Roman" w:cs="Times New Roman"/>
-                <w:iCs/>
-                <w:sz w:val="24"/>
-                <w:szCs w:val="24"/>
-                <w:lang w:bidi="he-IL"/>
-              </w:rPr>
-              <w:t xml:space="preserve">Vehicles and their availability </w:t>
-            </w:r>
-          </w:p>
-        </w:tc>
-        <w:tc>
-          <w:tcPr>
-            <w:tcW w:w="2394" w:type="dxa"/>
-          </w:tcPr>
-          <w:p>
-            <w:pPr>
-              <w:autoSpaceDE w:val="0"/>
-              <w:autoSpaceDN w:val="0"/>
-              <w:adjustRightInd w:val="0"/>
-              <w:rPr>
-                <w:rFonts w:ascii="Times New Roman" w:hAnsi="Times New Roman" w:cs="Times New Roman"/>
-                <w:iCs/>
-                <w:sz w:val="24"/>
-                <w:szCs w:val="24"/>
-                <w:lang w:bidi="he-IL"/>
-              </w:rPr>
-            </w:pPr>
-          </w:p>
-        </w:tc>
-      </w:tr>
-      <w:tr>
-        <w:tc>
-          <w:tcPr>
-            <w:tcW w:w="558" w:type="dxa"/>
-          </w:tcPr>
-          <w:p>
-            <w:pPr>
-              <w:autoSpaceDE w:val="0"/>
-              <w:autoSpaceDN w:val="0"/>
-              <w:adjustRightInd w:val="0"/>
-              <w:rPr>
-                <w:rFonts w:ascii="Times New Roman" w:hAnsi="Times New Roman" w:cs="Times New Roman"/>
-                <w:iCs/>
-                <w:sz w:val="24"/>
-                <w:szCs w:val="24"/>
-                <w:lang w:bidi="he-IL"/>
-              </w:rPr>
-            </w:pPr>
-            <w:r>
-              <w:rPr>
-                <w:rFonts w:ascii="Times New Roman" w:hAnsi="Times New Roman" w:cs="Times New Roman"/>
-                <w:iCs/>
-                <w:sz w:val="24"/>
-                <w:szCs w:val="24"/>
-                <w:lang w:bidi="he-IL"/>
-              </w:rPr>
-              <w:t>12</w:t>
-            </w:r>
-          </w:p>
-        </w:tc>
-        <w:tc>
-          <w:tcPr>
-            <w:tcW w:w="4230" w:type="dxa"/>
-          </w:tcPr>
-          <w:p>
-            <w:pPr>
-              <w:autoSpaceDE w:val="0"/>
-              <w:autoSpaceDN w:val="0"/>
-              <w:adjustRightInd w:val="0"/>
-              <w:rPr>
-                <w:rFonts w:ascii="Times New Roman" w:hAnsi="Times New Roman" w:cs="Times New Roman"/>
-                <w:iCs/>
-                <w:sz w:val="24"/>
-                <w:szCs w:val="24"/>
-                <w:lang w:bidi="he-IL"/>
-              </w:rPr>
-            </w:pPr>
-            <w:r>
-              <w:rPr>
-                <w:rFonts w:ascii="Times New Roman" w:hAnsi="Times New Roman" w:cs="Times New Roman"/>
-                <w:iCs/>
-                <w:sz w:val="24"/>
-                <w:szCs w:val="24"/>
-                <w:lang w:bidi="he-IL"/>
-              </w:rPr>
-              <w:t>Customers book/rent a vehicle for a future date</w:t>
-            </w:r>
-          </w:p>
-        </w:tc>
-        <w:tc>
-          <w:tcPr>
-            <w:tcW w:w="2394" w:type="dxa"/>
-          </w:tcPr>
-          <w:p>
-            <w:pPr>
-              <w:autoSpaceDE w:val="0"/>
-              <w:autoSpaceDN w:val="0"/>
-              <w:adjustRightInd w:val="0"/>
-              <w:rPr>
-                <w:rFonts w:ascii="Times New Roman" w:hAnsi="Times New Roman" w:cs="Times New Roman"/>
-                <w:iCs/>
-                <w:sz w:val="24"/>
-                <w:szCs w:val="24"/>
-                <w:lang w:bidi="he-IL"/>
-              </w:rPr>
-            </w:pPr>
-          </w:p>
-        </w:tc>
-        <w:tc>
-          <w:tcPr>
-            <w:tcW w:w="2394" w:type="dxa"/>
-          </w:tcPr>
-          <w:p>
-            <w:pPr>
-              <w:autoSpaceDE w:val="0"/>
-              <w:autoSpaceDN w:val="0"/>
-              <w:adjustRightInd w:val="0"/>
-              <w:rPr>
-                <w:rFonts w:ascii="Times New Roman" w:hAnsi="Times New Roman" w:cs="Times New Roman"/>
-                <w:iCs/>
-                <w:sz w:val="24"/>
-                <w:szCs w:val="24"/>
-                <w:lang w:bidi="he-IL"/>
-              </w:rPr>
-            </w:pPr>
-          </w:p>
-        </w:tc>
-      </w:tr>
-      <w:tr>
-        <w:tc>
-          <w:tcPr>
-            <w:tcW w:w="558" w:type="dxa"/>
-          </w:tcPr>
-          <w:p>
-            <w:pPr>
-              <w:autoSpaceDE w:val="0"/>
-              <w:autoSpaceDN w:val="0"/>
-              <w:adjustRightInd w:val="0"/>
-              <w:rPr>
-                <w:rFonts w:ascii="Times New Roman" w:hAnsi="Times New Roman" w:cs="Times New Roman"/>
-                <w:iCs/>
-                <w:sz w:val="24"/>
-                <w:szCs w:val="24"/>
-                <w:lang w:bidi="he-IL"/>
-              </w:rPr>
-            </w:pPr>
-            <w:r>
-              <w:rPr>
-                <w:rFonts w:ascii="Times New Roman" w:hAnsi="Times New Roman" w:cs="Times New Roman"/>
-                <w:iCs/>
-                <w:sz w:val="24"/>
-                <w:szCs w:val="24"/>
-                <w:lang w:bidi="he-IL"/>
-              </w:rPr>
-              <w:t>13</w:t>
-            </w:r>
-          </w:p>
-        </w:tc>
-        <w:tc>
-          <w:tcPr>
-            <w:tcW w:w="4230" w:type="dxa"/>
-          </w:tcPr>
-          <w:p>
-            <w:pPr>
-              <w:autoSpaceDE w:val="0"/>
-              <w:autoSpaceDN w:val="0"/>
-              <w:adjustRightInd w:val="0"/>
-              <w:rPr>
-                <w:rFonts w:ascii="Times New Roman" w:hAnsi="Times New Roman" w:cs="Times New Roman"/>
-                <w:iCs/>
-                <w:sz w:val="24"/>
-                <w:szCs w:val="24"/>
-                <w:lang w:bidi="he-IL"/>
-              </w:rPr>
-            </w:pPr>
-            <w:r>
-              <w:rPr>
-                <w:rFonts w:ascii="Times New Roman" w:hAnsi="Times New Roman" w:cs="Times New Roman"/>
-                <w:iCs/>
-                <w:sz w:val="24"/>
-                <w:szCs w:val="24"/>
-                <w:lang w:bidi="he-IL"/>
-              </w:rPr>
-              <w:t>Customers fill and sign agreement form upon receiving a rented vehicle</w:t>
-            </w:r>
-          </w:p>
-        </w:tc>
-        <w:tc>
-          <w:tcPr>
-            <w:tcW w:w="2394" w:type="dxa"/>
-          </w:tcPr>
-          <w:p>
-            <w:pPr>
-              <w:autoSpaceDE w:val="0"/>
-              <w:autoSpaceDN w:val="0"/>
-              <w:adjustRightInd w:val="0"/>
-              <w:rPr>
-                <w:rFonts w:ascii="Times New Roman" w:hAnsi="Times New Roman" w:cs="Times New Roman"/>
-                <w:iCs/>
-                <w:sz w:val="24"/>
-                <w:szCs w:val="24"/>
-                <w:lang w:bidi="he-IL"/>
-              </w:rPr>
-            </w:pPr>
+              <w:t>Renting Customers should be able to confirm the receipt of the rented vehicle for the handing over staff</w:t>
+            </w:r>
           </w:p>
         </w:tc>
         <w:tc>
@@ -6412,10 +6440,15 @@
           <w:sz w:val="24"/>
           <w:szCs w:val="24"/>
         </w:rPr>
-        <w:t xml:space="preserve">5. </w:t>
-      </w:r>
-      <w:commentRangeStart w:id="8"/>
-      <w:r>
+        <w:t>5. Other Product Requirements</w:t>
+      </w:r>
+    </w:p>
+    <w:p>
+      <w:pPr>
+        <w:autoSpaceDE w:val="0"/>
+        <w:autoSpaceDN w:val="0"/>
+        <w:adjustRightInd w:val="0"/>
+        <w:spacing w:after="0" w:line="240" w:lineRule="auto"/>
         <w:rPr>
           <w:rFonts w:ascii="Times New Roman" w:hAnsi="Times New Roman" w:cs="Times New Roman"/>
           <w:b/>
@@ -6424,31 +6457,126 @@
           <w:sz w:val="24"/>
           <w:szCs w:val="24"/>
         </w:rPr>
-        <w:t>Other Product Requirements</w:t>
-      </w:r>
-      <w:commentRangeEnd w:id="8"/>
-      <w:r>
-        <w:rPr>
-          <w:rStyle w:val="CommentReference"/>
-        </w:rPr>
-        <w:commentReference w:id="8"/>
-      </w:r>
-    </w:p>
-    <w:p>
-      <w:pPr>
-        <w:autoSpaceDE w:val="0"/>
-        <w:autoSpaceDN w:val="0"/>
-        <w:adjustRightInd w:val="0"/>
-        <w:spacing w:after="0" w:line="240" w:lineRule="auto"/>
-        <w:rPr>
-          <w:rFonts w:ascii="Times New Roman" w:hAnsi="Times New Roman" w:cs="Times New Roman"/>
-          <w:b/>
-          <w:bCs/>
-          <w:color w:val="000000"/>
-          <w:sz w:val="24"/>
-          <w:szCs w:val="24"/>
-        </w:rPr>
-      </w:pPr>
+      </w:pPr>
+    </w:p>
+    <w:p>
+      <w:pPr>
+        <w:pStyle w:val="NormalWeb"/>
+        <w:spacing w:before="0" w:beforeAutospacing="0" w:after="200" w:afterAutospacing="0"/>
+        <w:jc w:val="both"/>
+      </w:pPr>
+      <w:r>
+        <w:t xml:space="preserve">The </w:t>
+      </w:r>
+      <w:proofErr w:type="gramStart"/>
+      <w:r>
+        <w:t xml:space="preserve">ultimate </w:t>
+      </w:r>
+      <w:r>
+        <w:t>goal</w:t>
+      </w:r>
+      <w:proofErr w:type="gramEnd"/>
+      <w:r>
+        <w:t xml:space="preserve"> of </w:t>
+      </w:r>
+      <w:r>
+        <w:t xml:space="preserve">the </w:t>
+      </w:r>
+      <w:proofErr w:type="spellStart"/>
+      <w:r>
+        <w:t>eCarRent</w:t>
+      </w:r>
+      <w:proofErr w:type="spellEnd"/>
+      <w:r>
+        <w:t xml:space="preserve"> system is</w:t>
+      </w:r>
+      <w:r>
+        <w:t xml:space="preserve"> to fulfill </w:t>
+      </w:r>
+      <w:r>
+        <w:t>client’s</w:t>
+      </w:r>
+      <w:r>
+        <w:t xml:space="preserve"> requirements </w:t>
+      </w:r>
+      <w:r>
+        <w:t xml:space="preserve">of </w:t>
+      </w:r>
+      <w:r>
+        <w:t>target</w:t>
+      </w:r>
+      <w:r>
+        <w:t xml:space="preserve"> Auto Rental</w:t>
+      </w:r>
+      <w:r>
+        <w:t xml:space="preserve"> </w:t>
+      </w:r>
+      <w:r>
+        <w:t>companies. One way to do this is by</w:t>
+      </w:r>
+      <w:r>
+        <w:t xml:space="preserve"> monitoring</w:t>
+      </w:r>
+      <w:r>
+        <w:t xml:space="preserve">, </w:t>
+      </w:r>
+      <w:r>
+        <w:t xml:space="preserve">evaluating </w:t>
+      </w:r>
+      <w:r>
+        <w:t xml:space="preserve">and </w:t>
+      </w:r>
+      <w:r>
+        <w:t>acting</w:t>
+      </w:r>
+      <w:r>
+        <w:t xml:space="preserve"> on post deployment </w:t>
+      </w:r>
+      <w:r>
+        <w:t>user (Staff and/or customers) feedback</w:t>
+      </w:r>
+      <w:r>
+        <w:t xml:space="preserve">. </w:t>
+      </w:r>
+      <w:r>
+        <w:t>A</w:t>
+      </w:r>
+      <w:r>
+        <w:t>ddressing th</w:t>
+      </w:r>
+      <w:r>
+        <w:t>ese</w:t>
+      </w:r>
+      <w:r>
+        <w:t xml:space="preserve"> issues </w:t>
+      </w:r>
+      <w:r>
+        <w:t>raised during feedbacks is crucial in developing a successfully marketable software.</w:t>
+      </w:r>
+      <w:r>
+        <w:t xml:space="preserve"> Hence, the system should include a feedback exchange mechanism with users and include a simple user manual specifically targeted for staff users.</w:t>
+      </w:r>
+    </w:p>
+    <w:p>
+      <w:pPr>
+        <w:pStyle w:val="NormalWeb"/>
+        <w:spacing w:before="0" w:beforeAutospacing="0" w:after="200" w:afterAutospacing="0"/>
+        <w:jc w:val="both"/>
+      </w:pPr>
+      <w:r>
+        <w:t xml:space="preserve">The </w:t>
+      </w:r>
+      <w:proofErr w:type="spellStart"/>
+      <w:r>
+        <w:t>eCarRent</w:t>
+      </w:r>
+      <w:proofErr w:type="spellEnd"/>
+      <w:r>
+        <w:t xml:space="preserve"> system</w:t>
+      </w:r>
+      <w:r>
+        <w:t xml:space="preserve"> must also be multi-platform and support Windows, Linux, and Unix standard browsers.</w:t>
+      </w:r>
     </w:p>
     <w:p>
       <w:pPr>
@@ -6460,6 +6588,7 @@
       </w:pPr>
     </w:p>
     <w:sectPr>
+      <w:headerReference w:type="default" r:id="rId7"/>
       <w:pgSz w:w="12240" w:h="15840"/>
       <w:pgMar w:top="1440" w:right="1440" w:bottom="1440" w:left="1440" w:header="720" w:footer="720" w:gutter="0"/>
       <w:cols w:space="720"/>
@@ -6469,699 +6598,117 @@
 </w:document>
 </file>
 
-<file path=word/comments.xml><?xml version="1.0" encoding="utf-8"?>
-<w:comments xmlns:wpc="http://schemas.microsoft.com/office/word/2010/wordprocessingCanvas" xmlns:cx="http://schemas.microsoft.com/office/drawing/2014/chartex" xmlns:cx1="http://schemas.microsoft.com/office/drawing/2015/9/8/chartex" xmlns:cx2="http://schemas.microsoft.com/office/drawing/2015/10/21/chartex" xmlns:cx3="http://schemas.microsoft.com/office/drawing/2016/5/9/chartex" xmlns:cx4="http://schemas.microsoft.com/office/drawing/2016/5/10/chartex" xmlns:cx5="http://schemas.microsoft.com/office/drawing/2016/5/11/chartex" xmlns:cx6="http://schemas.microsoft.com/office/drawing/2016/5/12/chartex" xmlns:cx7="http://schemas.microsoft.com/office/drawing/2016/5/13/chartex" xmlns:cx8="http://schemas.microsoft.com/office/drawing/2016/5/14/chartex" xmlns:mc="http://schemas.openxmlformats.org/markup-compatibility/2006" xmlns:aink="http://schemas.microsoft.com/office/drawing/2016/ink" xmlns:am3d="http://schemas.microsoft.com/office/drawing/2017/model3d" xmlns:o="urn:schemas-microsoft-com:office:office" xmlns:r="http://schemas.openxmlformats.org/officeDocument/2006/relationships" xmlns:m="http://schemas.openxmlformats.org/officeDocument/2006/math" xmlns:v="urn:schemas-microsoft-com:vml" xmlns:wp14="http://schemas.microsoft.com/office/word/2010/wordprocessingDrawing" xmlns:wp="http://schemas.openxmlformats.org/drawingml/2006/wordprocessingDrawing" xmlns:w10="urn:schemas-microsoft-com:office:word" xmlns:w="http://schemas.openxmlformats.org/wordprocessingml/2006/main" xmlns:w14="http://schemas.microsoft.com/office/word/2010/wordml" xmlns:w15="http://schemas.microsoft.com/office/word/2012/wordml" xmlns:w16cid="http://schemas.microsoft.com/office/word/2016/wordml/cid" xmlns:w16se="http://schemas.microsoft.com/office/word/2015/wordml/symex" xmlns:wpg="http://schemas.microsoft.com/office/word/2010/wordprocessingGroup" xmlns:wpi="http://schemas.microsoft.com/office/word/2010/wordprocessingInk" xmlns:wne="http://schemas.microsoft.com/office/word/2006/wordml" xmlns:wps="http://schemas.microsoft.com/office/word/2010/wordprocessingShape" mc:Ignorable="w14 w15 w16se w16cid wp14">
-  <w:comment w:id="0" w:author="kaleb Zenawi Workneh" w:date="2019-05-28T18:34:00Z" w:initials="kZW">
-    <w:p>
-      <w:pPr>
-        <w:pStyle w:val="CommentText"/>
-      </w:pPr>
-      <w:r>
-        <w:rPr>
-          <w:rStyle w:val="CommentReference"/>
-        </w:rPr>
-        <w:annotationRef/>
-      </w:r>
-      <w:r>
-        <w:t>Add some more</w:t>
-      </w:r>
-    </w:p>
-  </w:comment>
-  <w:comment w:id="1" w:author="kaleb Zenawi Workneh" w:date="2019-05-28T18:34:00Z" w:initials="kZW">
-    <w:p>
-      <w:pPr>
-        <w:pStyle w:val="CommentText"/>
-      </w:pPr>
-      <w:r>
-        <w:rPr>
-          <w:rStyle w:val="CommentReference"/>
-        </w:rPr>
-        <w:annotationRef/>
-      </w:r>
-      <w:r>
-        <w:t>Find a better word</w:t>
-      </w:r>
-    </w:p>
-  </w:comment>
-  <w:comment w:id="2" w:author="kaleb Zenawi Workneh" w:date="2019-05-28T21:07:00Z" w:initials="kZW">
-    <w:p>
-      <w:pPr>
-        <w:pStyle w:val="CommentText"/>
-      </w:pPr>
-      <w:r>
-        <w:rPr>
-          <w:rStyle w:val="CommentReference"/>
-        </w:rPr>
-        <w:annotationRef/>
-      </w:r>
-      <w:r>
-        <w:t>Add some more</w:t>
-      </w:r>
-    </w:p>
-  </w:comment>
-  <w:comment w:id="3" w:author="kaleb Zenawi Workneh" w:date="2019-05-28T21:23:00Z" w:initials="kZW">
-    <w:p>
-      <w:pPr>
-        <w:pStyle w:val="CommentText"/>
-      </w:pPr>
-      <w:r>
-        <w:rPr>
-          <w:rStyle w:val="CommentReference"/>
-        </w:rPr>
-        <w:annotationRef/>
-      </w:r>
-      <w:r>
-        <w:t>Example not clear. Pls write something</w:t>
-      </w:r>
-    </w:p>
-  </w:comment>
-  <w:comment w:id="5" w:author="kaleb Zenawi Workneh" w:date="2019-05-28T21:52:00Z" w:initials="kZW">
-    <w:p>
-      <w:pPr>
-        <w:autoSpaceDE w:val="0"/>
-        <w:autoSpaceDN w:val="0"/>
-        <w:adjustRightInd w:val="0"/>
-        <w:spacing w:after="0" w:line="240" w:lineRule="auto"/>
-        <w:rPr>
-          <w:rFonts w:ascii="Times New Roman" w:hAnsi="Times New Roman" w:cs="Times New Roman"/>
-          <w:i/>
-          <w:iCs/>
-          <w:color w:val="0000FF"/>
-          <w:sz w:val="24"/>
-          <w:szCs w:val="24"/>
-          <w:lang w:bidi="he-IL"/>
-        </w:rPr>
-      </w:pPr>
-      <w:r>
-        <w:rPr>
-          <w:rStyle w:val="CommentReference"/>
-        </w:rPr>
-        <w:annotationRef/>
-      </w:r>
-      <w:r>
-        <w:rPr>
-          <w:rFonts w:ascii="Times New Roman" w:hAnsi="Times New Roman" w:cs="Times New Roman"/>
-          <w:i/>
-          <w:iCs/>
-          <w:color w:val="0000FF"/>
-          <w:sz w:val="24"/>
-          <w:szCs w:val="24"/>
-          <w:lang w:bidi="he-IL"/>
-        </w:rPr>
-        <w:t>[Detail the working environment of the target user. Here are some suggestions:</w:t>
-      </w:r>
-    </w:p>
-    <w:p>
-      <w:pPr>
-        <w:autoSpaceDE w:val="0"/>
-        <w:autoSpaceDN w:val="0"/>
-        <w:adjustRightInd w:val="0"/>
-        <w:spacing w:after="0" w:line="240" w:lineRule="auto"/>
-        <w:rPr>
-          <w:rFonts w:ascii="Times New Roman" w:hAnsi="Times New Roman" w:cs="Times New Roman"/>
-          <w:i/>
-          <w:iCs/>
-          <w:color w:val="0000FF"/>
-          <w:sz w:val="24"/>
-          <w:szCs w:val="24"/>
-          <w:lang w:bidi="he-IL"/>
-        </w:rPr>
-      </w:pPr>
-      <w:r>
-        <w:rPr>
-          <w:rFonts w:ascii="Times New Roman" w:hAnsi="Times New Roman" w:cs="Times New Roman"/>
-          <w:i/>
-          <w:iCs/>
-          <w:color w:val="0000FF"/>
-          <w:sz w:val="24"/>
-          <w:szCs w:val="24"/>
-          <w:lang w:bidi="he-IL"/>
-        </w:rPr>
-        <w:t xml:space="preserve">Number of people involved in completing the </w:t>
-      </w:r>
-      <w:proofErr w:type="gramStart"/>
-      <w:r>
-        <w:rPr>
-          <w:rFonts w:ascii="Times New Roman" w:hAnsi="Times New Roman" w:cs="Times New Roman"/>
-          <w:i/>
-          <w:iCs/>
-          <w:color w:val="0000FF"/>
-          <w:sz w:val="24"/>
-          <w:szCs w:val="24"/>
-          <w:lang w:bidi="he-IL"/>
-        </w:rPr>
-        <w:t>task?</w:t>
-      </w:r>
-      <w:proofErr w:type="gramEnd"/>
-      <w:r>
-        <w:rPr>
-          <w:rFonts w:ascii="Times New Roman" w:hAnsi="Times New Roman" w:cs="Times New Roman"/>
-          <w:i/>
-          <w:iCs/>
-          <w:color w:val="0000FF"/>
-          <w:sz w:val="24"/>
-          <w:szCs w:val="24"/>
-          <w:lang w:bidi="he-IL"/>
-        </w:rPr>
-        <w:t xml:space="preserve"> Is this changing?</w:t>
-      </w:r>
-    </w:p>
-    <w:p>
-      <w:pPr>
-        <w:autoSpaceDE w:val="0"/>
-        <w:autoSpaceDN w:val="0"/>
-        <w:adjustRightInd w:val="0"/>
-        <w:spacing w:after="0" w:line="240" w:lineRule="auto"/>
-        <w:rPr>
-          <w:rFonts w:ascii="Times New Roman" w:hAnsi="Times New Roman" w:cs="Times New Roman"/>
-          <w:i/>
-          <w:iCs/>
-          <w:color w:val="0000FF"/>
-          <w:sz w:val="24"/>
-          <w:szCs w:val="24"/>
-          <w:lang w:bidi="he-IL"/>
-        </w:rPr>
-      </w:pPr>
-      <w:r>
-        <w:rPr>
-          <w:rFonts w:ascii="Times New Roman" w:hAnsi="Times New Roman" w:cs="Times New Roman"/>
-          <w:i/>
-          <w:iCs/>
-          <w:color w:val="0000FF"/>
-          <w:sz w:val="24"/>
-          <w:szCs w:val="24"/>
-          <w:lang w:bidi="he-IL"/>
-        </w:rPr>
-        <w:t xml:space="preserve">How long is a task cycle? Amount of time spent in each </w:t>
-      </w:r>
-      <w:proofErr w:type="gramStart"/>
-      <w:r>
-        <w:rPr>
-          <w:rFonts w:ascii="Times New Roman" w:hAnsi="Times New Roman" w:cs="Times New Roman"/>
-          <w:i/>
-          <w:iCs/>
-          <w:color w:val="0000FF"/>
-          <w:sz w:val="24"/>
-          <w:szCs w:val="24"/>
-          <w:lang w:bidi="he-IL"/>
-        </w:rPr>
-        <w:t>activity?</w:t>
-      </w:r>
-      <w:proofErr w:type="gramEnd"/>
-      <w:r>
-        <w:rPr>
-          <w:rFonts w:ascii="Times New Roman" w:hAnsi="Times New Roman" w:cs="Times New Roman"/>
-          <w:i/>
-          <w:iCs/>
-          <w:color w:val="0000FF"/>
-          <w:sz w:val="24"/>
-          <w:szCs w:val="24"/>
-          <w:lang w:bidi="he-IL"/>
-        </w:rPr>
-        <w:t xml:space="preserve"> Is this changing?</w:t>
-      </w:r>
-    </w:p>
-    <w:p>
-      <w:pPr>
-        <w:autoSpaceDE w:val="0"/>
-        <w:autoSpaceDN w:val="0"/>
-        <w:adjustRightInd w:val="0"/>
-        <w:spacing w:after="0" w:line="240" w:lineRule="auto"/>
-        <w:rPr>
-          <w:rFonts w:ascii="Times New Roman" w:hAnsi="Times New Roman" w:cs="Times New Roman"/>
-          <w:i/>
-          <w:iCs/>
-          <w:color w:val="0000FF"/>
-          <w:sz w:val="24"/>
-          <w:szCs w:val="24"/>
-          <w:lang w:bidi="he-IL"/>
-        </w:rPr>
-      </w:pPr>
-      <w:r>
-        <w:rPr>
-          <w:rFonts w:ascii="Times New Roman" w:hAnsi="Times New Roman" w:cs="Times New Roman"/>
-          <w:i/>
-          <w:iCs/>
-          <w:color w:val="0000FF"/>
-          <w:sz w:val="24"/>
-          <w:szCs w:val="24"/>
-          <w:lang w:bidi="he-IL"/>
-        </w:rPr>
-        <w:t>Any unique environmental constraints: mobile, outdoors, in-flight, and so on?</w:t>
-      </w:r>
-    </w:p>
-    <w:p>
-      <w:pPr>
-        <w:autoSpaceDE w:val="0"/>
-        <w:autoSpaceDN w:val="0"/>
-        <w:adjustRightInd w:val="0"/>
-        <w:spacing w:after="0" w:line="240" w:lineRule="auto"/>
-        <w:rPr>
-          <w:rFonts w:ascii="Times New Roman" w:hAnsi="Times New Roman" w:cs="Times New Roman"/>
-          <w:i/>
-          <w:iCs/>
-          <w:color w:val="0000FF"/>
-          <w:sz w:val="24"/>
-          <w:szCs w:val="24"/>
-          <w:lang w:bidi="he-IL"/>
-        </w:rPr>
-      </w:pPr>
-      <w:r>
-        <w:rPr>
-          <w:rFonts w:ascii="Times New Roman" w:hAnsi="Times New Roman" w:cs="Times New Roman"/>
-          <w:i/>
-          <w:iCs/>
-          <w:color w:val="0000FF"/>
-          <w:sz w:val="24"/>
-          <w:szCs w:val="24"/>
-          <w:lang w:bidi="he-IL"/>
-        </w:rPr>
-        <w:t>Which system platforms are in use today? Future platforms?</w:t>
-      </w:r>
-    </w:p>
-    <w:p>
-      <w:pPr>
-        <w:autoSpaceDE w:val="0"/>
-        <w:autoSpaceDN w:val="0"/>
-        <w:adjustRightInd w:val="0"/>
-        <w:spacing w:after="0" w:line="240" w:lineRule="auto"/>
-        <w:rPr>
-          <w:rFonts w:ascii="Times New Roman" w:hAnsi="Times New Roman" w:cs="Times New Roman"/>
-          <w:i/>
-          <w:iCs/>
-          <w:color w:val="0000FF"/>
-          <w:sz w:val="24"/>
-          <w:szCs w:val="24"/>
-          <w:lang w:bidi="he-IL"/>
-        </w:rPr>
-      </w:pPr>
-      <w:r>
-        <w:rPr>
-          <w:rFonts w:ascii="Times New Roman" w:hAnsi="Times New Roman" w:cs="Times New Roman"/>
-          <w:i/>
-          <w:iCs/>
-          <w:color w:val="0000FF"/>
-          <w:sz w:val="24"/>
-          <w:szCs w:val="24"/>
-          <w:lang w:bidi="he-IL"/>
-        </w:rPr>
-        <w:t>What other applications are in use? Does your application need to integrate with them?</w:t>
-      </w:r>
-    </w:p>
-    <w:p>
-      <w:pPr>
-        <w:autoSpaceDE w:val="0"/>
-        <w:autoSpaceDN w:val="0"/>
-        <w:adjustRightInd w:val="0"/>
-        <w:spacing w:after="0" w:line="240" w:lineRule="auto"/>
-        <w:rPr>
-          <w:rFonts w:ascii="Times New Roman" w:hAnsi="Times New Roman" w:cs="Times New Roman"/>
-          <w:i/>
-          <w:iCs/>
-          <w:color w:val="0000FF"/>
-          <w:sz w:val="24"/>
-          <w:szCs w:val="24"/>
-          <w:lang w:bidi="he-IL"/>
-        </w:rPr>
-      </w:pPr>
-      <w:r>
-        <w:rPr>
-          <w:rFonts w:ascii="Times New Roman" w:hAnsi="Times New Roman" w:cs="Times New Roman"/>
-          <w:i/>
-          <w:iCs/>
-          <w:color w:val="0000FF"/>
-          <w:sz w:val="24"/>
-          <w:szCs w:val="24"/>
-          <w:lang w:bidi="he-IL"/>
-        </w:rPr>
-        <w:t>This is where extracts from the Business Model could be included to outline the task and roles involved,</w:t>
-      </w:r>
-    </w:p>
-    <w:p>
-      <w:pPr>
-        <w:autoSpaceDE w:val="0"/>
-        <w:autoSpaceDN w:val="0"/>
-        <w:adjustRightInd w:val="0"/>
-        <w:spacing w:after="0" w:line="240" w:lineRule="auto"/>
-        <w:rPr>
-          <w:rFonts w:ascii="Times New Roman" w:hAnsi="Times New Roman" w:cs="Times New Roman"/>
-          <w:i/>
-          <w:iCs/>
-          <w:color w:val="0000FF"/>
-          <w:sz w:val="24"/>
-          <w:szCs w:val="24"/>
-          <w:lang w:bidi="he-IL"/>
-        </w:rPr>
-      </w:pPr>
-      <w:r>
-        <w:rPr>
-          <w:rFonts w:ascii="Times New Roman" w:hAnsi="Times New Roman" w:cs="Times New Roman"/>
-          <w:i/>
-          <w:iCs/>
-          <w:color w:val="0000FF"/>
-          <w:sz w:val="24"/>
-          <w:szCs w:val="24"/>
-          <w:lang w:bidi="he-IL"/>
-        </w:rPr>
-        <w:t>and so on.]</w:t>
-      </w:r>
-    </w:p>
-    <w:p>
-      <w:pPr>
-        <w:pStyle w:val="CommentText"/>
-      </w:pPr>
-    </w:p>
-  </w:comment>
-  <w:comment w:id="6" w:author="kaleb Zenawi Workneh" w:date="2019-05-28T21:58:00Z" w:initials="kZW">
-    <w:p>
-      <w:pPr>
-        <w:pStyle w:val="CommentText"/>
-      </w:pPr>
-      <w:r>
-        <w:rPr>
-          <w:rStyle w:val="CommentReference"/>
-        </w:rPr>
-        <w:annotationRef/>
-      </w:r>
-      <w:r>
-        <w:t>More technical description needed</w:t>
-      </w:r>
-    </w:p>
-  </w:comment>
-  <w:comment w:id="7" w:author="kaleb Zenawi Workneh" w:date="2019-05-28T22:06:00Z" w:initials="kZW">
-    <w:p>
-      <w:pPr>
-        <w:pStyle w:val="CommentText"/>
-      </w:pPr>
-      <w:r>
-        <w:rPr>
-          <w:rStyle w:val="CommentReference"/>
-        </w:rPr>
-        <w:annotationRef/>
-      </w:r>
-      <w:proofErr w:type="gramStart"/>
-      <w:r>
-        <w:t>?What</w:t>
-      </w:r>
-      <w:proofErr w:type="gramEnd"/>
-      <w:r>
-        <w:t>?</w:t>
-      </w:r>
-    </w:p>
-  </w:comment>
-  <w:comment w:id="8" w:author="kaleb Zenawi Workneh" w:date="2019-05-28T23:12:00Z" w:initials="kZW">
-    <w:p>
-      <w:pPr>
-        <w:autoSpaceDE w:val="0"/>
-        <w:autoSpaceDN w:val="0"/>
-        <w:adjustRightInd w:val="0"/>
-        <w:spacing w:after="0" w:line="240" w:lineRule="auto"/>
-        <w:rPr>
-          <w:rFonts w:ascii="Times New Roman" w:hAnsi="Times New Roman" w:cs="Times New Roman"/>
-          <w:i/>
-          <w:iCs/>
-          <w:color w:val="0000FF"/>
-          <w:sz w:val="24"/>
-          <w:szCs w:val="24"/>
-          <w:lang w:bidi="he-IL"/>
-        </w:rPr>
-      </w:pPr>
-      <w:r>
-        <w:rPr>
-          <w:rStyle w:val="CommentReference"/>
-        </w:rPr>
-        <w:annotationRef/>
-      </w:r>
-      <w:r>
-        <w:rPr>
-          <w:rFonts w:ascii="Times New Roman" w:hAnsi="Times New Roman" w:cs="Times New Roman"/>
-          <w:i/>
-          <w:iCs/>
-          <w:color w:val="0000FF"/>
-          <w:sz w:val="24"/>
-          <w:szCs w:val="24"/>
-          <w:lang w:bidi="he-IL"/>
-        </w:rPr>
-        <w:t>[At a high level, list applicable standards, hardware, or platform requirements; performance requirements;</w:t>
-      </w:r>
-    </w:p>
-    <w:p>
-      <w:pPr>
-        <w:autoSpaceDE w:val="0"/>
-        <w:autoSpaceDN w:val="0"/>
-        <w:adjustRightInd w:val="0"/>
-        <w:spacing w:after="0" w:line="240" w:lineRule="auto"/>
-        <w:rPr>
-          <w:rFonts w:ascii="Times New Roman" w:hAnsi="Times New Roman" w:cs="Times New Roman"/>
-          <w:i/>
-          <w:iCs/>
-          <w:color w:val="0000FF"/>
-          <w:sz w:val="24"/>
-          <w:szCs w:val="24"/>
-          <w:lang w:bidi="he-IL"/>
-        </w:rPr>
-      </w:pPr>
-      <w:r>
-        <w:rPr>
-          <w:rFonts w:ascii="Times New Roman" w:hAnsi="Times New Roman" w:cs="Times New Roman"/>
-          <w:i/>
-          <w:iCs/>
-          <w:color w:val="0000FF"/>
-          <w:sz w:val="24"/>
-          <w:szCs w:val="24"/>
-          <w:lang w:bidi="he-IL"/>
-        </w:rPr>
-        <w:t>and environmental requirements.</w:t>
-      </w:r>
-    </w:p>
-    <w:p>
-      <w:pPr>
-        <w:autoSpaceDE w:val="0"/>
-        <w:autoSpaceDN w:val="0"/>
-        <w:adjustRightInd w:val="0"/>
-        <w:spacing w:after="0" w:line="240" w:lineRule="auto"/>
-        <w:rPr>
-          <w:rFonts w:ascii="Times New Roman" w:hAnsi="Times New Roman" w:cs="Times New Roman"/>
-          <w:i/>
-          <w:iCs/>
-          <w:color w:val="0000FF"/>
-          <w:sz w:val="24"/>
-          <w:szCs w:val="24"/>
-          <w:lang w:bidi="he-IL"/>
-        </w:rPr>
-      </w:pPr>
-      <w:r>
-        <w:rPr>
-          <w:rFonts w:ascii="Times New Roman" w:hAnsi="Times New Roman" w:cs="Times New Roman"/>
-          <w:i/>
-          <w:iCs/>
-          <w:color w:val="0000FF"/>
-          <w:sz w:val="24"/>
-          <w:szCs w:val="24"/>
-          <w:lang w:bidi="he-IL"/>
-        </w:rPr>
-        <w:t>Define the quality ranges for performance, robustness, fault tolerance, usability, and similar</w:t>
-      </w:r>
-    </w:p>
-    <w:p>
-      <w:pPr>
-        <w:autoSpaceDE w:val="0"/>
-        <w:autoSpaceDN w:val="0"/>
-        <w:adjustRightInd w:val="0"/>
-        <w:spacing w:after="0" w:line="240" w:lineRule="auto"/>
-        <w:rPr>
-          <w:rFonts w:ascii="Times New Roman" w:hAnsi="Times New Roman" w:cs="Times New Roman"/>
-          <w:i/>
-          <w:iCs/>
-          <w:color w:val="0000FF"/>
-          <w:sz w:val="24"/>
-          <w:szCs w:val="24"/>
-          <w:lang w:bidi="he-IL"/>
-        </w:rPr>
-      </w:pPr>
-      <w:r>
-        <w:rPr>
-          <w:rFonts w:ascii="Times New Roman" w:hAnsi="Times New Roman" w:cs="Times New Roman"/>
-          <w:i/>
-          <w:iCs/>
-          <w:color w:val="0000FF"/>
-          <w:sz w:val="24"/>
-          <w:szCs w:val="24"/>
-          <w:lang w:bidi="he-IL"/>
-        </w:rPr>
-        <w:t>characteristics that are not captured in the Feature Set.</w:t>
-      </w:r>
-    </w:p>
-    <w:p>
-      <w:pPr>
-        <w:autoSpaceDE w:val="0"/>
-        <w:autoSpaceDN w:val="0"/>
-        <w:adjustRightInd w:val="0"/>
-        <w:spacing w:after="0" w:line="240" w:lineRule="auto"/>
-        <w:rPr>
-          <w:rFonts w:ascii="Times New Roman" w:hAnsi="Times New Roman" w:cs="Times New Roman"/>
-          <w:i/>
-          <w:iCs/>
-          <w:color w:val="0000FF"/>
-          <w:sz w:val="24"/>
-          <w:szCs w:val="24"/>
-          <w:lang w:bidi="he-IL"/>
-        </w:rPr>
-      </w:pPr>
-      <w:r>
-        <w:rPr>
-          <w:rFonts w:ascii="Times New Roman" w:hAnsi="Times New Roman" w:cs="Times New Roman"/>
-          <w:i/>
-          <w:iCs/>
-          <w:color w:val="0000FF"/>
-          <w:sz w:val="24"/>
-          <w:szCs w:val="24"/>
-          <w:lang w:bidi="he-IL"/>
-        </w:rPr>
-        <w:t>Note any design constraints, external constraints, or other dependencies.</w:t>
-      </w:r>
-    </w:p>
-    <w:p>
-      <w:pPr>
-        <w:autoSpaceDE w:val="0"/>
-        <w:autoSpaceDN w:val="0"/>
-        <w:adjustRightInd w:val="0"/>
-        <w:spacing w:after="0" w:line="240" w:lineRule="auto"/>
-        <w:rPr>
-          <w:rFonts w:ascii="Times New Roman" w:hAnsi="Times New Roman" w:cs="Times New Roman"/>
-          <w:i/>
-          <w:iCs/>
-          <w:color w:val="0000FF"/>
-          <w:sz w:val="24"/>
-          <w:szCs w:val="24"/>
-          <w:lang w:bidi="he-IL"/>
-        </w:rPr>
-      </w:pPr>
-      <w:r>
-        <w:rPr>
-          <w:rFonts w:ascii="Times New Roman" w:hAnsi="Times New Roman" w:cs="Times New Roman"/>
-          <w:i/>
-          <w:iCs/>
-          <w:color w:val="0000FF"/>
-          <w:sz w:val="24"/>
-          <w:szCs w:val="24"/>
-          <w:lang w:bidi="he-IL"/>
-        </w:rPr>
-        <w:t>Define any specific documentation requirements, including user manuals, online help, installation,</w:t>
-      </w:r>
-    </w:p>
-    <w:p>
-      <w:pPr>
-        <w:autoSpaceDE w:val="0"/>
-        <w:autoSpaceDN w:val="0"/>
-        <w:adjustRightInd w:val="0"/>
-        <w:spacing w:after="0" w:line="240" w:lineRule="auto"/>
-        <w:rPr>
-          <w:rFonts w:ascii="Times New Roman" w:hAnsi="Times New Roman" w:cs="Times New Roman"/>
-          <w:i/>
-          <w:iCs/>
-          <w:color w:val="0000FF"/>
-          <w:sz w:val="24"/>
-          <w:szCs w:val="24"/>
-          <w:lang w:bidi="he-IL"/>
-        </w:rPr>
-      </w:pPr>
-      <w:r>
-        <w:rPr>
-          <w:rFonts w:ascii="Times New Roman" w:hAnsi="Times New Roman" w:cs="Times New Roman"/>
-          <w:i/>
-          <w:iCs/>
-          <w:color w:val="0000FF"/>
-          <w:sz w:val="24"/>
-          <w:szCs w:val="24"/>
-          <w:lang w:bidi="he-IL"/>
-        </w:rPr>
-        <w:t>labeling, and packaging requirements.</w:t>
-      </w:r>
-    </w:p>
-    <w:p>
-      <w:pPr>
-        <w:autoSpaceDE w:val="0"/>
-        <w:autoSpaceDN w:val="0"/>
-        <w:adjustRightInd w:val="0"/>
-        <w:spacing w:after="0" w:line="240" w:lineRule="auto"/>
-        <w:rPr>
-          <w:rFonts w:ascii="Times New Roman" w:hAnsi="Times New Roman" w:cs="Times New Roman"/>
-          <w:i/>
-          <w:iCs/>
-          <w:color w:val="0000FF"/>
-          <w:sz w:val="24"/>
-          <w:szCs w:val="24"/>
-          <w:lang w:bidi="he-IL"/>
-        </w:rPr>
-      </w:pPr>
-      <w:r>
-        <w:rPr>
-          <w:rFonts w:ascii="Times New Roman" w:hAnsi="Times New Roman" w:cs="Times New Roman"/>
-          <w:i/>
-          <w:iCs/>
-          <w:color w:val="0000FF"/>
-          <w:sz w:val="24"/>
-          <w:szCs w:val="24"/>
-          <w:lang w:bidi="he-IL"/>
-        </w:rPr>
-        <w:t>Define the priority of these other product requirements. Include, if useful, attributes such as stability,</w:t>
-      </w:r>
-    </w:p>
-    <w:p>
-      <w:pPr>
-        <w:rPr>
-          <w:rFonts w:ascii="Times New Roman" w:hAnsi="Times New Roman" w:cs="Times New Roman"/>
-          <w:sz w:val="24"/>
-          <w:szCs w:val="24"/>
-        </w:rPr>
-      </w:pPr>
-      <w:r>
-        <w:rPr>
-          <w:rFonts w:ascii="Times New Roman" w:hAnsi="Times New Roman" w:cs="Times New Roman"/>
-          <w:i/>
-          <w:iCs/>
-          <w:color w:val="0000FF"/>
-          <w:sz w:val="24"/>
-          <w:szCs w:val="24"/>
-          <w:lang w:bidi="he-IL"/>
-        </w:rPr>
-        <w:t>benefit, effort, and risk.]</w:t>
-      </w:r>
-    </w:p>
-    <w:p>
-      <w:pPr>
-        <w:pStyle w:val="CommentText"/>
-      </w:pPr>
-    </w:p>
-  </w:comment>
-</w:comments>
+<file path=word/endnotes.xml><?xml version="1.0" encoding="utf-8"?>
+<w:endnotes xmlns:wpc="http://schemas.microsoft.com/office/word/2010/wordprocessingCanvas" xmlns:cx="http://schemas.microsoft.com/office/drawing/2014/chartex" xmlns:cx1="http://schemas.microsoft.com/office/drawing/2015/9/8/chartex" xmlns:cx2="http://schemas.microsoft.com/office/drawing/2015/10/21/chartex" xmlns:cx3="http://schemas.microsoft.com/office/drawing/2016/5/9/chartex" xmlns:cx4="http://schemas.microsoft.com/office/drawing/2016/5/10/chartex" xmlns:cx5="http://schemas.microsoft.com/office/drawing/2016/5/11/chartex" xmlns:cx6="http://schemas.microsoft.com/office/drawing/2016/5/12/chartex" xmlns:cx7="http://schemas.microsoft.com/office/drawing/2016/5/13/chartex" xmlns:cx8="http://schemas.microsoft.com/office/drawing/2016/5/14/chartex" xmlns:mc="http://schemas.openxmlformats.org/markup-compatibility/2006" xmlns:aink="http://schemas.microsoft.com/office/drawing/2016/ink" xmlns:am3d="http://schemas.microsoft.com/office/drawing/2017/model3d" xmlns:o="urn:schemas-microsoft-com:office:office" xmlns:r="http://schemas.openxmlformats.org/officeDocument/2006/relationships" xmlns:m="http://schemas.openxmlformats.org/officeDocument/2006/math" xmlns:v="urn:schemas-microsoft-com:vml" xmlns:wp14="http://schemas.microsoft.com/office/word/2010/wordprocessingDrawing" xmlns:wp="http://schemas.openxmlformats.org/drawingml/2006/wordprocessingDrawing" xmlns:w10="urn:schemas-microsoft-com:office:word" xmlns:w="http://schemas.openxmlformats.org/wordprocessingml/2006/main" xmlns:w14="http://schemas.microsoft.com/office/word/2010/wordml" xmlns:w15="http://schemas.microsoft.com/office/word/2012/wordml" xmlns:w16cid="http://schemas.microsoft.com/office/word/2016/wordml/cid" xmlns:w16se="http://schemas.microsoft.com/office/word/2015/wordml/symex" xmlns:wpg="http://schemas.microsoft.com/office/word/2010/wordprocessingGroup" xmlns:wpi="http://schemas.microsoft.com/office/word/2010/wordprocessingInk" xmlns:wne="http://schemas.microsoft.com/office/word/2006/wordml" xmlns:wps="http://schemas.microsoft.com/office/word/2010/wordprocessingShape" mc:Ignorable="w14 w15 w16se w16cid wp14">
+  <w:endnote w:type="separator" w:id="-1">
+    <w:p>
+      <w:pPr>
+        <w:spacing w:after="0" w:line="240" w:lineRule="auto"/>
+      </w:pPr>
+      <w:r>
+        <w:separator/>
+      </w:r>
+    </w:p>
+  </w:endnote>
+  <w:endnote w:type="continuationSeparator" w:id="0">
+    <w:p>
+      <w:pPr>
+        <w:spacing w:after="0" w:line="240" w:lineRule="auto"/>
+      </w:pPr>
+      <w:r>
+        <w:continuationSeparator/>
+      </w:r>
+    </w:p>
+  </w:endnote>
+</w:endnotes>
 </file>
 
-<file path=word/commentsExtended.xml><?xml version="1.0" encoding="utf-8"?>
-<w15:commentsEx xmlns:wpc="http://schemas.microsoft.com/office/word/2010/wordprocessingCanvas" xmlns:cx="http://schemas.microsoft.com/office/drawing/2014/chartex" xmlns:cx1="http://schemas.microsoft.com/office/drawing/2015/9/8/chartex" xmlns:cx2="http://schemas.microsoft.com/office/drawing/2015/10/21/chartex" xmlns:cx3="http://schemas.microsoft.com/office/drawing/2016/5/9/chartex" xmlns:cx4="http://schemas.microsoft.com/office/drawing/2016/5/10/chartex" xmlns:cx5="http://schemas.microsoft.com/office/drawing/2016/5/11/chartex" xmlns:cx6="http://schemas.microsoft.com/office/drawing/2016/5/12/chartex" xmlns:cx7="http://schemas.microsoft.com/office/drawing/2016/5/13/chartex" xmlns:cx8="http://schemas.microsoft.com/office/drawing/2016/5/14/chartex" xmlns:mc="http://schemas.openxmlformats.org/markup-compatibility/2006" xmlns:aink="http://schemas.microsoft.com/office/drawing/2016/ink" xmlns:am3d="http://schemas.microsoft.com/office/drawing/2017/model3d" xmlns:o="urn:schemas-microsoft-com:office:office" xmlns:r="http://schemas.openxmlformats.org/officeDocument/2006/relationships" xmlns:m="http://schemas.openxmlformats.org/officeDocument/2006/math" xmlns:v="urn:schemas-microsoft-com:vml" xmlns:wp14="http://schemas.microsoft.com/office/word/2010/wordprocessingDrawing" xmlns:wp="http://schemas.openxmlformats.org/drawingml/2006/wordprocessingDrawing" xmlns:w10="urn:schemas-microsoft-com:office:word" xmlns:w="http://schemas.openxmlformats.org/wordprocessingml/2006/main" xmlns:w14="http://schemas.microsoft.com/office/word/2010/wordml" xmlns:w15="http://schemas.microsoft.com/office/word/2012/wordml" xmlns:w16cid="http://schemas.microsoft.com/office/word/2016/wordml/cid" xmlns:w16se="http://schemas.microsoft.com/office/word/2015/wordml/symex" xmlns:wpg="http://schemas.microsoft.com/office/word/2010/wordprocessingGroup" xmlns:wpi="http://schemas.microsoft.com/office/word/2010/wordprocessingInk" xmlns:wne="http://schemas.microsoft.com/office/word/2006/wordml" xmlns:wps="http://schemas.microsoft.com/office/word/2010/wordprocessingShape" mc:Ignorable="w14 w15 w16se w16cid wp14">
-  <w15:commentEx w15:paraId="154453A6" w15:done="0"/>
-  <w15:commentEx w15:paraId="0E082A2D" w15:done="0"/>
-  <w15:commentEx w15:paraId="12E147CE" w15:done="0"/>
-  <w15:commentEx w15:paraId="1C5D376C" w15:done="0"/>
-  <w15:commentEx w15:paraId="616EDDA5" w15:done="0"/>
-  <w15:commentEx w15:paraId="1E7F60B2" w15:done="0"/>
-  <w15:commentEx w15:paraId="595D3C65" w15:done="0"/>
-  <w15:commentEx w15:paraId="72466997" w15:done="0"/>
-</w15:commentsEx>
+<file path=word/footnotes.xml><?xml version="1.0" encoding="utf-8"?>
+<w:footnotes xmlns:wpc="http://schemas.microsoft.com/office/word/2010/wordprocessingCanvas" xmlns:cx="http://schemas.microsoft.com/office/drawing/2014/chartex" xmlns:cx1="http://schemas.microsoft.com/office/drawing/2015/9/8/chartex" xmlns:cx2="http://schemas.microsoft.com/office/drawing/2015/10/21/chartex" xmlns:cx3="http://schemas.microsoft.com/office/drawing/2016/5/9/chartex" xmlns:cx4="http://schemas.microsoft.com/office/drawing/2016/5/10/chartex" xmlns:cx5="http://schemas.microsoft.com/office/drawing/2016/5/11/chartex" xmlns:cx6="http://schemas.microsoft.com/office/drawing/2016/5/12/chartex" xmlns:cx7="http://schemas.microsoft.com/office/drawing/2016/5/13/chartex" xmlns:cx8="http://schemas.microsoft.com/office/drawing/2016/5/14/chartex" xmlns:mc="http://schemas.openxmlformats.org/markup-compatibility/2006" xmlns:aink="http://schemas.microsoft.com/office/drawing/2016/ink" xmlns:am3d="http://schemas.microsoft.com/office/drawing/2017/model3d" xmlns:o="urn:schemas-microsoft-com:office:office" xmlns:r="http://schemas.openxmlformats.org/officeDocument/2006/relationships" xmlns:m="http://schemas.openxmlformats.org/officeDocument/2006/math" xmlns:v="urn:schemas-microsoft-com:vml" xmlns:wp14="http://schemas.microsoft.com/office/word/2010/wordprocessingDrawing" xmlns:wp="http://schemas.openxmlformats.org/drawingml/2006/wordprocessingDrawing" xmlns:w10="urn:schemas-microsoft-com:office:word" xmlns:w="http://schemas.openxmlformats.org/wordprocessingml/2006/main" xmlns:w14="http://schemas.microsoft.com/office/word/2010/wordml" xmlns:w15="http://schemas.microsoft.com/office/word/2012/wordml" xmlns:w16cid="http://schemas.microsoft.com/office/word/2016/wordml/cid" xmlns:w16se="http://schemas.microsoft.com/office/word/2015/wordml/symex" xmlns:wpg="http://schemas.microsoft.com/office/word/2010/wordprocessingGroup" xmlns:wpi="http://schemas.microsoft.com/office/word/2010/wordprocessingInk" xmlns:wne="http://schemas.microsoft.com/office/word/2006/wordml" xmlns:wps="http://schemas.microsoft.com/office/word/2010/wordprocessingShape" mc:Ignorable="w14 w15 w16se w16cid wp14">
+  <w:footnote w:type="separator" w:id="-1">
+    <w:p>
+      <w:pPr>
+        <w:spacing w:after="0" w:line="240" w:lineRule="auto"/>
+      </w:pPr>
+      <w:r>
+        <w:separator/>
+      </w:r>
+    </w:p>
+  </w:footnote>
+  <w:footnote w:type="continuationSeparator" w:id="0">
+    <w:p>
+      <w:pPr>
+        <w:spacing w:after="0" w:line="240" w:lineRule="auto"/>
+      </w:pPr>
+      <w:r>
+        <w:continuationSeparator/>
+      </w:r>
+    </w:p>
+  </w:footnote>
+</w:footnotes>
 </file>
 
-<file path=word/commentsIds.xml><?xml version="1.0" encoding="utf-8"?>
-<w16cid:commentsIds xmlns:wpc="http://schemas.microsoft.com/office/word/2010/wordprocessingCanvas" xmlns:cx="http://schemas.microsoft.com/office/drawing/2014/chartex" xmlns:cx1="http://schemas.microsoft.com/office/drawing/2015/9/8/chartex" xmlns:cx2="http://schemas.microsoft.com/office/drawing/2015/10/21/chartex" xmlns:cx3="http://schemas.microsoft.com/office/drawing/2016/5/9/chartex" xmlns:cx4="http://schemas.microsoft.com/office/drawing/2016/5/10/chartex" xmlns:cx5="http://schemas.microsoft.com/office/drawing/2016/5/11/chartex" xmlns:cx6="http://schemas.microsoft.com/office/drawing/2016/5/12/chartex" xmlns:cx7="http://schemas.microsoft.com/office/drawing/2016/5/13/chartex" xmlns:cx8="http://schemas.microsoft.com/office/drawing/2016/5/14/chartex" xmlns:mc="http://schemas.openxmlformats.org/markup-compatibility/2006" xmlns:aink="http://schemas.microsoft.com/office/drawing/2016/ink" xmlns:am3d="http://schemas.microsoft.com/office/drawing/2017/model3d" xmlns:o="urn:schemas-microsoft-com:office:office" xmlns:r="http://schemas.openxmlformats.org/officeDocument/2006/relationships" xmlns:m="http://schemas.openxmlformats.org/officeDocument/2006/math" xmlns:v="urn:schemas-microsoft-com:vml" xmlns:wp14="http://schemas.microsoft.com/office/word/2010/wordprocessingDrawing" xmlns:wp="http://schemas.openxmlformats.org/drawingml/2006/wordprocessingDrawing" xmlns:w10="urn:schemas-microsoft-com:office:word" xmlns:w="http://schemas.openxmlformats.org/wordprocessingml/2006/main" xmlns:w14="http://schemas.microsoft.com/office/word/2010/wordml" xmlns:w15="http://schemas.microsoft.com/office/word/2012/wordml" xmlns:w16cid="http://schemas.microsoft.com/office/word/2016/wordml/cid" xmlns:w16se="http://schemas.microsoft.com/office/word/2015/wordml/symex" xmlns:wpg="http://schemas.microsoft.com/office/word/2010/wordprocessingGroup" xmlns:wpi="http://schemas.microsoft.com/office/word/2010/wordprocessingInk" xmlns:wne="http://schemas.microsoft.com/office/word/2006/wordml" xmlns:wps="http://schemas.microsoft.com/office/word/2010/wordprocessingShape" mc:Ignorable="w14 w15 w16se w16cid wp14">
-  <w16cid:commentId w16cid:paraId="154453A6" w16cid:durableId="2097FDC6"/>
-  <w16cid:commentId w16cid:paraId="0E082A2D" w16cid:durableId="2097FDB1"/>
-  <w16cid:commentId w16cid:paraId="12E147CE" w16cid:durableId="20982174"/>
-  <w16cid:commentId w16cid:paraId="1C5D376C" w16cid:durableId="2098256E"/>
-  <w16cid:commentId w16cid:paraId="616EDDA5" w16cid:durableId="20982C00"/>
-  <w16cid:commentId w16cid:paraId="1E7F60B2" w16cid:durableId="20982D79"/>
-  <w16cid:commentId w16cid:paraId="595D3C65" w16cid:durableId="20982F5F"/>
-  <w16cid:commentId w16cid:paraId="72466997" w16cid:durableId="20983EDE"/>
-</w16cid:commentsIds>
+<file path=word/header1.xml><?xml version="1.0" encoding="utf-8"?>
+<w:hdr xmlns:wpc="http://schemas.microsoft.com/office/word/2010/wordprocessingCanvas" xmlns:cx="http://schemas.microsoft.com/office/drawing/2014/chartex" xmlns:cx1="http://schemas.microsoft.com/office/drawing/2015/9/8/chartex" xmlns:cx2="http://schemas.microsoft.com/office/drawing/2015/10/21/chartex" xmlns:cx3="http://schemas.microsoft.com/office/drawing/2016/5/9/chartex" xmlns:cx4="http://schemas.microsoft.com/office/drawing/2016/5/10/chartex" xmlns:cx5="http://schemas.microsoft.com/office/drawing/2016/5/11/chartex" xmlns:cx6="http://schemas.microsoft.com/office/drawing/2016/5/12/chartex" xmlns:cx7="http://schemas.microsoft.com/office/drawing/2016/5/13/chartex" xmlns:cx8="http://schemas.microsoft.com/office/drawing/2016/5/14/chartex" xmlns:mc="http://schemas.openxmlformats.org/markup-compatibility/2006" xmlns:aink="http://schemas.microsoft.com/office/drawing/2016/ink" xmlns:am3d="http://schemas.microsoft.com/office/drawing/2017/model3d" xmlns:o="urn:schemas-microsoft-com:office:office" xmlns:r="http://schemas.openxmlformats.org/officeDocument/2006/relationships" xmlns:m="http://schemas.openxmlformats.org/officeDocument/2006/math" xmlns:v="urn:schemas-microsoft-com:vml" xmlns:wp14="http://schemas.microsoft.com/office/word/2010/wordprocessingDrawing" xmlns:wp="http://schemas.openxmlformats.org/drawingml/2006/wordprocessingDrawing" xmlns:w10="urn:schemas-microsoft-com:office:word" xmlns:w="http://schemas.openxmlformats.org/wordprocessingml/2006/main" xmlns:w14="http://schemas.microsoft.com/office/word/2010/wordml" xmlns:w15="http://schemas.microsoft.com/office/word/2012/wordml" xmlns:w16cid="http://schemas.microsoft.com/office/word/2016/wordml/cid" xmlns:w16se="http://schemas.microsoft.com/office/word/2015/wordml/symex" xmlns:wpg="http://schemas.microsoft.com/office/word/2010/wordprocessingGroup" xmlns:wpi="http://schemas.microsoft.com/office/word/2010/wordprocessingInk" xmlns:wne="http://schemas.microsoft.com/office/word/2006/wordml" xmlns:wps="http://schemas.microsoft.com/office/word/2010/wordprocessingShape" mc:Ignorable="w14 w15 w16se w16cid wp14">
+  <w:p>
+    <w:pPr>
+      <w:pStyle w:val="Header"/>
+    </w:pPr>
+    <w:r>
+      <w:rPr>
+        <w:noProof/>
+      </w:rPr>
+      <w:drawing>
+        <wp:inline distT="0" distB="0" distL="0" distR="0" wp14:anchorId="2202074A" wp14:editId="3D8087E3">
+          <wp:extent cx="5943600" cy="262089"/>
+          <wp:effectExtent l="0" t="0" r="0" b="0"/>
+          <wp:docPr id="2" name="Picture 2"/>
+          <wp:cNvGraphicFramePr>
+            <a:graphicFrameLocks xmlns:a="http://schemas.openxmlformats.org/drawingml/2006/main" noChangeAspect="1"/>
+          </wp:cNvGraphicFramePr>
+          <a:graphic xmlns:a="http://schemas.openxmlformats.org/drawingml/2006/main">
+            <a:graphicData uri="http://schemas.openxmlformats.org/drawingml/2006/picture">
+              <pic:pic xmlns:pic="http://schemas.openxmlformats.org/drawingml/2006/picture">
+                <pic:nvPicPr>
+                  <pic:cNvPr id="0" name="Picture 3"/>
+                  <pic:cNvPicPr>
+                    <a:picLocks noChangeAspect="1" noChangeArrowheads="1"/>
+                  </pic:cNvPicPr>
+                </pic:nvPicPr>
+                <pic:blipFill>
+                  <a:blip r:embed="rId1">
+                    <a:extLst>
+                      <a:ext uri="{28A0092B-C50C-407E-A947-70E740481C1C}">
+                        <a14:useLocalDpi xmlns:a14="http://schemas.microsoft.com/office/drawing/2010/main" val="0"/>
+                      </a:ext>
+                    </a:extLst>
+                  </a:blip>
+                  <a:srcRect/>
+                  <a:stretch>
+                    <a:fillRect/>
+                  </a:stretch>
+                </pic:blipFill>
+                <pic:spPr bwMode="auto">
+                  <a:xfrm>
+                    <a:off x="0" y="0"/>
+                    <a:ext cx="5943600" cy="262089"/>
+                  </a:xfrm>
+                  <a:prstGeom prst="rect">
+                    <a:avLst/>
+                  </a:prstGeom>
+                  <a:noFill/>
+                  <a:ln>
+                    <a:noFill/>
+                  </a:ln>
+                </pic:spPr>
+              </pic:pic>
+            </a:graphicData>
+          </a:graphic>
+        </wp:inline>
+      </w:drawing>
+    </w:r>
+  </w:p>
+</w:hdr>
 </file>
 
 <file path=word/numbering.xml><?xml version="1.0" encoding="utf-8"?>
@@ -7839,14 +7386,6 @@
     <w:abstractNumId w:val="1"/>
   </w:num>
 </w:numbering>
-</file>
-
-<file path=word/people.xml><?xml version="1.0" encoding="utf-8"?>
-<w15:people xmlns:wpc="http://schemas.microsoft.com/office/word/2010/wordprocessingCanvas" xmlns:cx="http://schemas.microsoft.com/office/drawing/2014/chartex" xmlns:cx1="http://schemas.microsoft.com/office/drawing/2015/9/8/chartex" xmlns:cx2="http://schemas.microsoft.com/office/drawing/2015/10/21/chartex" xmlns:cx3="http://schemas.microsoft.com/office/drawing/2016/5/9/chartex" xmlns:cx4="http://schemas.microsoft.com/office/drawing/2016/5/10/chartex" xmlns:cx5="http://schemas.microsoft.com/office/drawing/2016/5/11/chartex" xmlns:cx6="http://schemas.microsoft.com/office/drawing/2016/5/12/chartex" xmlns:cx7="http://schemas.microsoft.com/office/drawing/2016/5/13/chartex" xmlns:cx8="http://schemas.microsoft.com/office/drawing/2016/5/14/chartex" xmlns:mc="http://schemas.openxmlformats.org/markup-compatibility/2006" xmlns:aink="http://schemas.microsoft.com/office/drawing/2016/ink" xmlns:am3d="http://schemas.microsoft.com/office/drawing/2017/model3d" xmlns:o="urn:schemas-microsoft-com:office:office" xmlns:r="http://schemas.openxmlformats.org/officeDocument/2006/relationships" xmlns:m="http://schemas.openxmlformats.org/officeDocument/2006/math" xmlns:v="urn:schemas-microsoft-com:vml" xmlns:wp14="http://schemas.microsoft.com/office/word/2010/wordprocessingDrawing" xmlns:wp="http://schemas.openxmlformats.org/drawingml/2006/wordprocessingDrawing" xmlns:w10="urn:schemas-microsoft-com:office:word" xmlns:w="http://schemas.openxmlformats.org/wordprocessingml/2006/main" xmlns:w14="http://schemas.microsoft.com/office/word/2010/wordml" xmlns:w15="http://schemas.microsoft.com/office/word/2012/wordml" xmlns:w16cid="http://schemas.microsoft.com/office/word/2016/wordml/cid" xmlns:w16se="http://schemas.microsoft.com/office/word/2015/wordml/symex" xmlns:wpg="http://schemas.microsoft.com/office/word/2010/wordprocessingGroup" xmlns:wpi="http://schemas.microsoft.com/office/word/2010/wordprocessingInk" xmlns:wne="http://schemas.microsoft.com/office/word/2006/wordml" xmlns:wps="http://schemas.microsoft.com/office/word/2010/wordprocessingShape" mc:Ignorable="w14 w15 w16se w16cid wp14">
-  <w15:person w15:author="kaleb Zenawi Workneh">
-    <w15:presenceInfo w15:providerId="Windows Live" w15:userId="32bb532f9a1a0f70"/>
-  </w15:person>
-</w15:people>
 </file>
 
 <file path=word/styles.xml><?xml version="1.0" encoding="utf-8"?>
@@ -8404,6 +7943,65 @@
       <w:szCs w:val="20"/>
     </w:rPr>
   </w:style>
+  <w:style w:type="paragraph" w:styleId="Header">
+    <w:name w:val="header"/>
+    <w:basedOn w:val="Normal"/>
+    <w:link w:val="HeaderChar"/>
+    <w:uiPriority w:val="99"/>
+    <w:unhideWhenUsed/>
+    <w:rsid w:val="00F77DD1"/>
+    <w:pPr>
+      <w:tabs>
+        <w:tab w:val="center" w:pos="4680"/>
+        <w:tab w:val="right" w:pos="9360"/>
+      </w:tabs>
+      <w:spacing w:after="0" w:line="240" w:lineRule="auto"/>
+    </w:pPr>
+  </w:style>
+  <w:style w:type="character" w:customStyle="1" w:styleId="HeaderChar">
+    <w:name w:val="Header Char"/>
+    <w:basedOn w:val="DefaultParagraphFont"/>
+    <w:link w:val="Header"/>
+    <w:uiPriority w:val="99"/>
+    <w:rsid w:val="00F77DD1"/>
+  </w:style>
+  <w:style w:type="paragraph" w:styleId="Footer">
+    <w:name w:val="footer"/>
+    <w:basedOn w:val="Normal"/>
+    <w:link w:val="FooterChar"/>
+    <w:uiPriority w:val="99"/>
+    <w:unhideWhenUsed/>
+    <w:rsid w:val="00F77DD1"/>
+    <w:pPr>
+      <w:tabs>
+        <w:tab w:val="center" w:pos="4680"/>
+        <w:tab w:val="right" w:pos="9360"/>
+      </w:tabs>
+      <w:spacing w:after="0" w:line="240" w:lineRule="auto"/>
+    </w:pPr>
+  </w:style>
+  <w:style w:type="character" w:customStyle="1" w:styleId="FooterChar">
+    <w:name w:val="Footer Char"/>
+    <w:basedOn w:val="DefaultParagraphFont"/>
+    <w:link w:val="Footer"/>
+    <w:uiPriority w:val="99"/>
+    <w:rsid w:val="00F77DD1"/>
+  </w:style>
+  <w:style w:type="paragraph" w:styleId="NormalWeb">
+    <w:name w:val="Normal (Web)"/>
+    <w:basedOn w:val="Normal"/>
+    <w:uiPriority w:val="99"/>
+    <w:unhideWhenUsed/>
+    <w:rsid w:val="004A39A2"/>
+    <w:pPr>
+      <w:spacing w:before="100" w:beforeAutospacing="1" w:after="100" w:afterAutospacing="1" w:line="240" w:lineRule="auto"/>
+    </w:pPr>
+    <w:rPr>
+      <w:rFonts w:ascii="Times New Roman" w:eastAsia="Times New Roman" w:hAnsi="Times New Roman" w:cs="Times New Roman"/>
+      <w:sz w:val="24"/>
+      <w:szCs w:val="24"/>
+    </w:rPr>
+  </w:style>
 </w:styles>
 </file>
 

</xml_diff>